<commit_message>
feat and chore: update 'RAVEN mini tutorial.docx'
A new exercise is added to this mini-tutorial for introducing the use of entire workflow on de novo GEM reconstructions and curations that are released in the RAVEN Toolbox version 2.0.
</commit_message>
<xml_diff>
--- a/tutorial/RAVEN mini tutorial.docx
+++ b/tutorial/RAVEN mini tutorial.docx
@@ -1,6 +1,6 @@
 
 <file path=word/document.xml><?xml version="1.0" encoding="utf-8"?>
-<w:document xmlns:wpc="http://schemas.microsoft.com/office/word/2010/wordprocessingCanvas" xmlns:mo="http://schemas.microsoft.com/office/mac/office/2008/main" xmlns:mc="http://schemas.openxmlformats.org/markup-compatibility/2006" xmlns:mv="urn:schemas-microsoft-com:mac:vml" xmlns:o="urn:schemas-microsoft-com:office:office" xmlns:r="http://schemas.openxmlformats.org/officeDocument/2006/relationships" xmlns:m="http://schemas.openxmlformats.org/officeDocument/2006/math" xmlns:v="urn:schemas-microsoft-com:vml" xmlns:wp14="http://schemas.microsoft.com/office/word/2010/wordprocessingDrawing" xmlns:wp="http://schemas.openxmlformats.org/drawingml/2006/wordprocessingDrawing" xmlns:w10="urn:schemas-microsoft-com:office:word" xmlns:w="http://schemas.openxmlformats.org/wordprocessingml/2006/main" xmlns:w14="http://schemas.microsoft.com/office/word/2010/wordml" xmlns:w15="http://schemas.microsoft.com/office/word/2012/wordml" xmlns:wpg="http://schemas.microsoft.com/office/word/2010/wordprocessingGroup" xmlns:wpi="http://schemas.microsoft.com/office/word/2010/wordprocessingInk" xmlns:wne="http://schemas.microsoft.com/office/word/2006/wordml" xmlns:wps="http://schemas.microsoft.com/office/word/2010/wordprocessingShape" mc:Ignorable="w14 w15 wp14">
+<w:document xmlns:wpc="http://schemas.microsoft.com/office/word/2010/wordprocessingCanvas" xmlns:cx="http://schemas.microsoft.com/office/drawing/2014/chartex" xmlns:cx1="http://schemas.microsoft.com/office/drawing/2015/9/8/chartex" xmlns:cx2="http://schemas.microsoft.com/office/drawing/2015/10/21/chartex" xmlns:cx3="http://schemas.microsoft.com/office/drawing/2016/5/9/chartex" xmlns:cx4="http://schemas.microsoft.com/office/drawing/2016/5/10/chartex" xmlns:cx5="http://schemas.microsoft.com/office/drawing/2016/5/11/chartex" xmlns:cx6="http://schemas.microsoft.com/office/drawing/2016/5/12/chartex" xmlns:cx7="http://schemas.microsoft.com/office/drawing/2016/5/13/chartex" xmlns:cx8="http://schemas.microsoft.com/office/drawing/2016/5/14/chartex" xmlns:mc="http://schemas.openxmlformats.org/markup-compatibility/2006" xmlns:aink="http://schemas.microsoft.com/office/drawing/2016/ink" xmlns:am3d="http://schemas.microsoft.com/office/drawing/2017/model3d" xmlns:o="urn:schemas-microsoft-com:office:office" xmlns:r="http://schemas.openxmlformats.org/officeDocument/2006/relationships" xmlns:m="http://schemas.openxmlformats.org/officeDocument/2006/math" xmlns:v="urn:schemas-microsoft-com:vml" xmlns:wp14="http://schemas.microsoft.com/office/word/2010/wordprocessingDrawing" xmlns:wp="http://schemas.openxmlformats.org/drawingml/2006/wordprocessingDrawing" xmlns:w10="urn:schemas-microsoft-com:office:word" xmlns:w="http://schemas.openxmlformats.org/wordprocessingml/2006/main" xmlns:w14="http://schemas.microsoft.com/office/word/2010/wordml" xmlns:w15="http://schemas.microsoft.com/office/word/2012/wordml" xmlns:w16cid="http://schemas.microsoft.com/office/word/2016/wordml/cid" xmlns:w16se="http://schemas.microsoft.com/office/word/2015/wordml/symex" xmlns:wpg="http://schemas.microsoft.com/office/word/2010/wordprocessingGroup" xmlns:wpi="http://schemas.microsoft.com/office/word/2010/wordprocessingInk" xmlns:wne="http://schemas.microsoft.com/office/word/2006/wordml" xmlns:wps="http://schemas.microsoft.com/office/word/2010/wordprocessingShape" mc:Ignorable="w14 w15 w16se w16cid wp14">
   <w:body>
     <w:p>
       <w:pPr>
@@ -21,6 +21,7 @@
         </w:rPr>
         <w:t xml:space="preserve">The solutions to the exercises can be found in the </w:t>
       </w:r>
+      <w:proofErr w:type="spellStart"/>
       <w:r>
         <w:rPr>
           <w:b/>
@@ -28,8 +29,9 @@
           <w:szCs w:val="24"/>
           <w:lang w:val="en-US"/>
         </w:rPr>
-        <w:t>tutorialX_solutions.m files</w:t>
-      </w:r>
+        <w:t>tutorialX_solutions.m</w:t>
+      </w:r>
+      <w:proofErr w:type="spellEnd"/>
       <w:r>
         <w:rPr>
           <w:b/>
@@ -37,6 +39,15 @@
           <w:szCs w:val="24"/>
           <w:lang w:val="en-US"/>
         </w:rPr>
+        <w:t xml:space="preserve"> files</w:t>
+      </w:r>
+      <w:r>
+        <w:rPr>
+          <w:b/>
+          <w:sz w:val="24"/>
+          <w:szCs w:val="24"/>
+          <w:lang w:val="en-US"/>
+        </w:rPr>
         <w:t>.</w:t>
       </w:r>
     </w:p>
@@ -94,6 +105,7 @@
         </w:rPr>
         <w:t xml:space="preserve">It is important to mention that the user must have an ability to open Excel format models successfully with </w:t>
       </w:r>
+      <w:proofErr w:type="spellStart"/>
       <w:r>
         <w:rPr>
           <w:i/>
@@ -101,8 +113,6 @@
         </w:rPr>
         <w:t>import</w:t>
       </w:r>
-      <w:bookmarkStart w:id="0" w:name="_GoBack"/>
-      <w:bookmarkEnd w:id="0"/>
       <w:r>
         <w:rPr>
           <w:i/>
@@ -110,6 +120,7 @@
         </w:rPr>
         <w:t>ExcelModel</w:t>
       </w:r>
+      <w:proofErr w:type="spellEnd"/>
       <w:r>
         <w:rPr>
           <w:lang w:val="en-US"/>
@@ -347,7 +358,49 @@
         <w:rPr>
           <w:lang w:val="en-US"/>
         </w:rPr>
-        <w:t>Open the Matlab file tutorial1.m. This file contains the code for running the basic exercises. To run a section of code in Matlab, select it, right click, and choose Evaluate selection.</w:t>
+        <w:t xml:space="preserve">Open the </w:t>
+      </w:r>
+      <w:proofErr w:type="spellStart"/>
+      <w:r>
+        <w:rPr>
+          <w:lang w:val="en-US"/>
+        </w:rPr>
+        <w:t>Matlab</w:t>
+      </w:r>
+      <w:proofErr w:type="spellEnd"/>
+      <w:r>
+        <w:rPr>
+          <w:lang w:val="en-US"/>
+        </w:rPr>
+        <w:t xml:space="preserve"> file tutorial</w:t>
+      </w:r>
+      <w:proofErr w:type="gramStart"/>
+      <w:r>
+        <w:rPr>
+          <w:lang w:val="en-US"/>
+        </w:rPr>
+        <w:t>1.m.</w:t>
+      </w:r>
+      <w:proofErr w:type="gramEnd"/>
+      <w:r>
+        <w:rPr>
+          <w:lang w:val="en-US"/>
+        </w:rPr>
+        <w:t xml:space="preserve"> This file contains the code for running the basic exercises. To run a section of code in </w:t>
+      </w:r>
+      <w:proofErr w:type="spellStart"/>
+      <w:r>
+        <w:rPr>
+          <w:lang w:val="en-US"/>
+        </w:rPr>
+        <w:t>Matlab</w:t>
+      </w:r>
+      <w:proofErr w:type="spellEnd"/>
+      <w:r>
+        <w:rPr>
+          <w:lang w:val="en-US"/>
+        </w:rPr>
+        <w:t>, select it, right click, and choose Evaluate selection.</w:t>
       </w:r>
     </w:p>
     <w:p>
@@ -369,6 +422,7 @@
         <w:lastRenderedPageBreak/>
         <w:t>Run the first line (</w:t>
       </w:r>
+      <w:proofErr w:type="spellStart"/>
       <w:r>
         <w:rPr>
           <w:i/>
@@ -383,18 +437,21 @@
         </w:rPr>
         <w:t>l</w:t>
       </w:r>
+      <w:proofErr w:type="spellEnd"/>
       <w:r>
         <w:rPr>
           <w:lang w:val="en-US"/>
         </w:rPr>
         <w:t xml:space="preserve">…). This line converts the Excel representation to </w:t>
       </w:r>
+      <w:proofErr w:type="spellStart"/>
       <w:r>
         <w:rPr>
           <w:lang w:val="en-US"/>
         </w:rPr>
         <w:t>Matlab</w:t>
       </w:r>
+      <w:proofErr w:type="spellEnd"/>
       <w:r>
         <w:rPr>
           <w:lang w:val="en-US"/>
@@ -451,6 +508,7 @@
         </w:rPr>
         <w:t xml:space="preserve">If you have entered all the reactions and run the first </w:t>
       </w:r>
+      <w:proofErr w:type="spellStart"/>
       <w:r>
         <w:rPr>
           <w:i/>
@@ -458,6 +516,7 @@
         </w:rPr>
         <w:t>importExcelModel</w:t>
       </w:r>
+      <w:proofErr w:type="spellEnd"/>
       <w:r>
         <w:rPr>
           <w:lang w:val="en-US"/>
@@ -758,7 +817,21 @@
         <w:rPr>
           <w:lang w:val="en-US"/>
         </w:rPr>
-        <w:t xml:space="preserve">rose and production of pyruvate. At this point maybe we are not sure whether there will be net consumption or net synthesis of water, so make that exchange reaction reversible. </w:t>
+        <w:t xml:space="preserve">rose and production of pyruvate. At this point </w:t>
+      </w:r>
+      <w:proofErr w:type="gramStart"/>
+      <w:r>
+        <w:rPr>
+          <w:lang w:val="en-US"/>
+        </w:rPr>
+        <w:t>maybe</w:t>
+      </w:r>
+      <w:proofErr w:type="gramEnd"/>
+      <w:r>
+        <w:rPr>
+          <w:lang w:val="en-US"/>
+        </w:rPr>
+        <w:t xml:space="preserve"> we are not sure whether there will be net consumption or net synthesis of water, so make that exchange reaction reversible. </w:t>
       </w:r>
       <w:r>
         <w:rPr>
@@ -1034,6 +1107,7 @@
         </w:rPr>
         <w:t xml:space="preserve"> you should see no warnings when running </w:t>
       </w:r>
+      <w:proofErr w:type="spellStart"/>
       <w:r>
         <w:rPr>
           <w:i/>
@@ -1041,6 +1115,7 @@
         </w:rPr>
         <w:t>importExcelModel</w:t>
       </w:r>
+      <w:proofErr w:type="spellEnd"/>
       <w:r>
         <w:rPr>
           <w:lang w:val="en-US"/>
@@ -1133,7 +1208,35 @@
         <w:rPr>
           <w:lang w:val="en-US"/>
         </w:rPr>
-        <w:t>We normally only set constraints on the exchange reactions; the things that the model can consume and produce. In our case it’s enough to constrain the uptake of sucrose. Set the UPPER BOUND for that reaction to 1.0 unit. We normally talk about the fluxes as being mmol/gDW/h, but when we are looking at yields, we might as well think of them as mol or “molecules”. Set the objective to maximize ATP degradation by putting 1 in the OBJECTIVE column for that reaction</w:t>
+        <w:t>We normally only set constraints on the exchange reactions; the things that the model can consume and produce. In our case it’s enough to constrain the uptake of sucrose. Set the UPPER BOUND for that reaction to 1.0 unit. We normally talk about the fluxes as being mmol/</w:t>
+      </w:r>
+      <w:proofErr w:type="spellStart"/>
+      <w:r>
+        <w:rPr>
+          <w:lang w:val="en-US"/>
+        </w:rPr>
+        <w:t>gDW</w:t>
+      </w:r>
+      <w:proofErr w:type="spellEnd"/>
+      <w:r>
+        <w:rPr>
+          <w:lang w:val="en-US"/>
+        </w:rPr>
+        <w:t xml:space="preserve">/h, but when we are looking at yields, we might as well think of them as </w:t>
+      </w:r>
+      <w:proofErr w:type="spellStart"/>
+      <w:r>
+        <w:rPr>
+          <w:lang w:val="en-US"/>
+        </w:rPr>
+        <w:t>mol</w:t>
+      </w:r>
+      <w:proofErr w:type="spellEnd"/>
+      <w:r>
+        <w:rPr>
+          <w:lang w:val="en-US"/>
+        </w:rPr>
+        <w:t xml:space="preserve"> or “molecules”. Set the objective to maximize ATP degradation by putting 1 in the OBJECTIVE column for that reaction</w:t>
       </w:r>
       <w:r>
         <w:rPr>
@@ -1158,8 +1261,23 @@
         <w:rPr>
           <w:lang w:val="en-US"/>
         </w:rPr>
-        <w:t xml:space="preserve">Then import the model to Matlab by running </w:t>
-      </w:r>
+        <w:t xml:space="preserve">Then import the model to </w:t>
+      </w:r>
+      <w:proofErr w:type="spellStart"/>
+      <w:r>
+        <w:rPr>
+          <w:lang w:val="en-US"/>
+        </w:rPr>
+        <w:t>Matlab</w:t>
+      </w:r>
+      <w:proofErr w:type="spellEnd"/>
+      <w:r>
+        <w:rPr>
+          <w:lang w:val="en-US"/>
+        </w:rPr>
+        <w:t xml:space="preserve"> by running </w:t>
+      </w:r>
+      <w:proofErr w:type="spellStart"/>
       <w:r>
         <w:rPr>
           <w:i/>
@@ -1167,6 +1285,7 @@
         </w:rPr>
         <w:t>importExcelModel</w:t>
       </w:r>
+      <w:proofErr w:type="spellEnd"/>
       <w:r>
         <w:rPr>
           <w:lang w:val="en-US"/>
@@ -1177,7 +1296,35 @@
         <w:rPr>
           <w:lang w:val="en-US"/>
         </w:rPr>
-        <w:t xml:space="preserve">printed. Select the name “smallModel”, right click, and choose Open selection (you could also write “open smallModel”). We will not go through this structure in detail now, but click around a little bit and try to figure out what the different fields stand for. </w:t>
+        <w:t>printed. Select the name “</w:t>
+      </w:r>
+      <w:proofErr w:type="spellStart"/>
+      <w:r>
+        <w:rPr>
+          <w:lang w:val="en-US"/>
+        </w:rPr>
+        <w:t>smallModel</w:t>
+      </w:r>
+      <w:proofErr w:type="spellEnd"/>
+      <w:r>
+        <w:rPr>
+          <w:lang w:val="en-US"/>
+        </w:rPr>
+        <w:t xml:space="preserve">”, right click, and choose Open selection (you could also write “open </w:t>
+      </w:r>
+      <w:proofErr w:type="spellStart"/>
+      <w:r>
+        <w:rPr>
+          <w:lang w:val="en-US"/>
+        </w:rPr>
+        <w:t>smallModel</w:t>
+      </w:r>
+      <w:proofErr w:type="spellEnd"/>
+      <w:r>
+        <w:rPr>
+          <w:lang w:val="en-US"/>
+        </w:rPr>
+        <w:t xml:space="preserve">”). We will not go through this structure in detail now, but click around a little bit and try to figure out what the different fields stand for. </w:t>
       </w:r>
     </w:p>
     <w:p>
@@ -1198,6 +1345,7 @@
         </w:rPr>
         <w:t xml:space="preserve">Solve the optimization problem by running </w:t>
       </w:r>
+      <w:proofErr w:type="spellStart"/>
       <w:r>
         <w:rPr>
           <w:i/>
@@ -1205,6 +1353,7 @@
         </w:rPr>
         <w:t>solveLP</w:t>
       </w:r>
+      <w:proofErr w:type="spellEnd"/>
       <w:r>
         <w:rPr>
           <w:lang w:val="en-US"/>
@@ -1328,7 +1477,35 @@
         <w:rPr>
           <w:lang w:val="en-US"/>
         </w:rPr>
-        <w:t xml:space="preserve">Answer: 4 mol/mol </w:t>
+        <w:t xml:space="preserve">Answer: 4 </w:t>
+      </w:r>
+      <w:proofErr w:type="spellStart"/>
+      <w:r>
+        <w:rPr>
+          <w:lang w:val="en-US"/>
+        </w:rPr>
+        <w:t>mol</w:t>
+      </w:r>
+      <w:proofErr w:type="spellEnd"/>
+      <w:r>
+        <w:rPr>
+          <w:lang w:val="en-US"/>
+        </w:rPr>
+        <w:t>/</w:t>
+      </w:r>
+      <w:proofErr w:type="spellStart"/>
+      <w:r>
+        <w:rPr>
+          <w:lang w:val="en-US"/>
+        </w:rPr>
+        <w:t>mol</w:t>
+      </w:r>
+      <w:proofErr w:type="spellEnd"/>
+      <w:r>
+        <w:rPr>
+          <w:lang w:val="en-US"/>
+        </w:rPr>
+        <w:t xml:space="preserve"> </w:t>
       </w:r>
       <w:r>
         <w:rPr>
@@ -1508,7 +1685,21 @@
               <w:rPr>
                 <w:lang w:val="en-US"/>
               </w:rPr>
-              <w:t>Central carbon metabolism in yeast (adapted from Förster, 2003)</w:t>
+              <w:t xml:space="preserve">Central carbon metabolism in yeast (adapted from </w:t>
+            </w:r>
+            <w:proofErr w:type="spellStart"/>
+            <w:r>
+              <w:rPr>
+                <w:lang w:val="en-US"/>
+              </w:rPr>
+              <w:t>Förster</w:t>
+            </w:r>
+            <w:proofErr w:type="spellEnd"/>
+            <w:r>
+              <w:rPr>
+                <w:lang w:val="en-US"/>
+              </w:rPr>
+              <w:t>, 2003)</w:t>
             </w:r>
           </w:p>
         </w:tc>
@@ -1551,7 +1742,21 @@
           <w:lang w:val="en-US"/>
         </w:rPr>
         <w:lastRenderedPageBreak/>
-        <w:t xml:space="preserve">the models to other types of data, such as from microarrays. By default production of acetate, biomass, glycerol, CO2, and ethanol is allowed and consumption of </w:t>
+        <w:t xml:space="preserve">the models to other types of data, such as from microarrays. By </w:t>
+      </w:r>
+      <w:proofErr w:type="gramStart"/>
+      <w:r>
+        <w:rPr>
+          <w:lang w:val="en-US"/>
+        </w:rPr>
+        <w:t>default</w:t>
+      </w:r>
+      <w:proofErr w:type="gramEnd"/>
+      <w:r>
+        <w:rPr>
+          <w:lang w:val="en-US"/>
+        </w:rPr>
+        <w:t xml:space="preserve"> production of acetate, biomass, glycerol, CO2, and ethanol is allowed and consumption of </w:t>
       </w:r>
       <w:r>
         <w:rPr>
@@ -1571,6 +1776,7 @@
         </w:rPr>
         <w:t xml:space="preserve"> model by confirming the results from Exercise 1 (the maximal ATP production in glycolysis). You can set simulation parameters in the Excel sheet like we did before, or you can try to use the </w:t>
       </w:r>
+      <w:proofErr w:type="spellStart"/>
       <w:r>
         <w:rPr>
           <w:i/>
@@ -1578,6 +1784,7 @@
         </w:rPr>
         <w:t>setParam</w:t>
       </w:r>
+      <w:proofErr w:type="spellEnd"/>
       <w:r>
         <w:rPr>
           <w:lang w:val="en-US"/>
@@ -1619,7 +1826,21 @@
         <w:rPr>
           <w:lang w:val="en-US"/>
         </w:rPr>
-        <w:t>(biomass is in 1/h and the other fluxes are in mmol/gDW/h).</w:t>
+        <w:t>(biomass is in 1/h and the other fluxes are in mmol/</w:t>
+      </w:r>
+      <w:proofErr w:type="spellStart"/>
+      <w:r>
+        <w:rPr>
+          <w:lang w:val="en-US"/>
+        </w:rPr>
+        <w:t>gDW</w:t>
+      </w:r>
+      <w:proofErr w:type="spellEnd"/>
+      <w:r>
+        <w:rPr>
+          <w:lang w:val="en-US"/>
+        </w:rPr>
+        <w:t>/h).</w:t>
       </w:r>
     </w:p>
     <w:p>
@@ -1644,13 +1865,55 @@
         <w:rPr>
           <w:lang w:val="en-US"/>
         </w:rPr>
-        <w:t xml:space="preserve"> want to predict how the flux distribution would change if we change conditions. You should now know how to import models and set parameters. Import the model twice and generate one model which has access to 1 mmol/gDW/h of glucose and </w:t>
-      </w:r>
-      <w:r>
-        <w:rPr>
-          <w:lang w:val="en-US"/>
-        </w:rPr>
-        <w:t xml:space="preserve">unconstrained oxygen, and one which has access to 1 mmol/gDW/h of glucose and 0.5 mmol/gDW/h of O2. Optimize for growth under both conditions. What were the outputs? </w:t>
+        <w:t xml:space="preserve"> want to predict how the flux distribution would change if we change conditions. You should now know how to import models and set parameters. Import the model twice and generate one model which has access to 1 mmol/</w:t>
+      </w:r>
+      <w:proofErr w:type="spellStart"/>
+      <w:r>
+        <w:rPr>
+          <w:lang w:val="en-US"/>
+        </w:rPr>
+        <w:t>gDW</w:t>
+      </w:r>
+      <w:proofErr w:type="spellEnd"/>
+      <w:r>
+        <w:rPr>
+          <w:lang w:val="en-US"/>
+        </w:rPr>
+        <w:t xml:space="preserve">/h of glucose and </w:t>
+      </w:r>
+      <w:r>
+        <w:rPr>
+          <w:lang w:val="en-US"/>
+        </w:rPr>
+        <w:t>unconstrained oxygen, and one which has access to 1 mmol/</w:t>
+      </w:r>
+      <w:proofErr w:type="spellStart"/>
+      <w:r>
+        <w:rPr>
+          <w:lang w:val="en-US"/>
+        </w:rPr>
+        <w:t>gDW</w:t>
+      </w:r>
+      <w:proofErr w:type="spellEnd"/>
+      <w:r>
+        <w:rPr>
+          <w:lang w:val="en-US"/>
+        </w:rPr>
+        <w:t>/h of glucose and 0.5 mmol/</w:t>
+      </w:r>
+      <w:proofErr w:type="spellStart"/>
+      <w:r>
+        <w:rPr>
+          <w:lang w:val="en-US"/>
+        </w:rPr>
+        <w:t>gDW</w:t>
+      </w:r>
+      <w:proofErr w:type="spellEnd"/>
+      <w:r>
+        <w:rPr>
+          <w:lang w:val="en-US"/>
+        </w:rPr>
+        <w:t xml:space="preserve">/h of O2. Optimize for growth under both conditions. What were the outputs? </w:t>
       </w:r>
       <w:r>
         <w:rPr>
@@ -1658,6 +1921,7 @@
         </w:rPr>
         <w:t xml:space="preserve">Take a look in the tutorial and try to run </w:t>
       </w:r>
+      <w:proofErr w:type="spellStart"/>
       <w:r>
         <w:rPr>
           <w:i/>
@@ -1665,6 +1929,7 @@
         </w:rPr>
         <w:t>drawMap</w:t>
       </w:r>
+      <w:proofErr w:type="spellEnd"/>
       <w:r>
         <w:rPr>
           <w:lang w:val="en-US"/>
@@ -1708,6 +1973,7 @@
         </w:rPr>
         <w:t xml:space="preserve"> You can also use the function </w:t>
       </w:r>
+      <w:proofErr w:type="spellStart"/>
       <w:r>
         <w:rPr>
           <w:i/>
@@ -1715,6 +1981,7 @@
         </w:rPr>
         <w:t>followChanged</w:t>
       </w:r>
+      <w:proofErr w:type="spellEnd"/>
       <w:r>
         <w:rPr>
           <w:lang w:val="en-US"/>
@@ -1738,7 +2005,21 @@
         <w:rPr>
           <w:lang w:val="en-US"/>
         </w:rPr>
-        <w:t>FBA is based on the assumption that cells have the same objective even after a perturbation; to grow as efficiently as possible. This is probably true after long evolution times, but shortly after, say, a gene deletion the cell might have other objectives. MOMA is based on that the perturbed cell would like to change its metabolism as little as possible.</w:t>
+        <w:t xml:space="preserve">FBA </w:t>
+      </w:r>
+      <w:proofErr w:type="gramStart"/>
+      <w:r>
+        <w:rPr>
+          <w:lang w:val="en-US"/>
+        </w:rPr>
+        <w:t>is based on the assumption</w:t>
+      </w:r>
+      <w:proofErr w:type="gramEnd"/>
+      <w:r>
+        <w:rPr>
+          <w:lang w:val="en-US"/>
+        </w:rPr>
+        <w:t xml:space="preserve"> that cells have the same objective even after a perturbation; to grow as efficiently as possible. This is probably true after long evolution times, but shortly after, say, a gene deletion the cell might have other objectives. MOMA is based on that the perturbed cell would like to change its metabolism as little as possible.</w:t>
       </w:r>
       <w:r>
         <w:rPr>
@@ -1759,11 +2040,19 @@
           <w:lang w:val="en-US"/>
         </w:rPr>
       </w:pPr>
-      <w:r>
-        <w:rPr>
-          <w:lang w:val="en-US"/>
-        </w:rPr>
-        <w:t>acOUT (Production of acetate):0</w:t>
+      <w:proofErr w:type="spellStart"/>
+      <w:r>
+        <w:rPr>
+          <w:lang w:val="en-US"/>
+        </w:rPr>
+        <w:t>acOUT</w:t>
+      </w:r>
+      <w:proofErr w:type="spellEnd"/>
+      <w:r>
+        <w:rPr>
+          <w:lang w:val="en-US"/>
+        </w:rPr>
+        <w:t xml:space="preserve"> (Production of acetate):0</w:t>
       </w:r>
     </w:p>
     <w:p>
@@ -1778,11 +2067,19 @@
           <w:lang w:val="en-US"/>
         </w:rPr>
       </w:pPr>
-      <w:r>
-        <w:rPr>
-          <w:lang w:val="en-US"/>
-        </w:rPr>
-        <w:t>biomassOUT (Production of biomass):0.67706</w:t>
+      <w:proofErr w:type="spellStart"/>
+      <w:r>
+        <w:rPr>
+          <w:lang w:val="en-US"/>
+        </w:rPr>
+        <w:t>biomassOUT</w:t>
+      </w:r>
+      <w:proofErr w:type="spellEnd"/>
+      <w:r>
+        <w:rPr>
+          <w:lang w:val="en-US"/>
+        </w:rPr>
+        <w:t xml:space="preserve"> (Production of biomass):0.67706</w:t>
       </w:r>
     </w:p>
     <w:p>
@@ -1816,11 +2113,19 @@
           <w:lang w:val="en-US"/>
         </w:rPr>
       </w:pPr>
-      <w:r>
-        <w:rPr>
-          <w:lang w:val="en-US"/>
-        </w:rPr>
-        <w:t>ethOUT (Production of ethanol):19.0946</w:t>
+      <w:proofErr w:type="spellStart"/>
+      <w:r>
+        <w:rPr>
+          <w:lang w:val="en-US"/>
+        </w:rPr>
+        <w:t>ethOUT</w:t>
+      </w:r>
+      <w:proofErr w:type="spellEnd"/>
+      <w:r>
+        <w:rPr>
+          <w:lang w:val="en-US"/>
+        </w:rPr>
+        <w:t xml:space="preserve"> (Production of ethanol):19.0946</w:t>
       </w:r>
     </w:p>
     <w:p>
@@ -1835,11 +2140,19 @@
           <w:lang w:val="en-US"/>
         </w:rPr>
       </w:pPr>
-      <w:r>
-        <w:rPr>
-          <w:lang w:val="en-US"/>
-        </w:rPr>
-        <w:t>glyOUT (Production of glycerol):1.4717</w:t>
+      <w:proofErr w:type="spellStart"/>
+      <w:r>
+        <w:rPr>
+          <w:lang w:val="en-US"/>
+        </w:rPr>
+        <w:t>glyOUT</w:t>
+      </w:r>
+      <w:proofErr w:type="spellEnd"/>
+      <w:r>
+        <w:rPr>
+          <w:lang w:val="en-US"/>
+        </w:rPr>
+        <w:t xml:space="preserve"> (Production of glycerol):1.4717</w:t>
       </w:r>
     </w:p>
     <w:p>
@@ -1854,11 +2167,19 @@
           <w:lang w:val="en-US"/>
         </w:rPr>
       </w:pPr>
-      <w:r>
-        <w:rPr>
-          <w:lang w:val="en-US"/>
-        </w:rPr>
-        <w:t>glcIN (Uptake of glucose):15</w:t>
+      <w:proofErr w:type="spellStart"/>
+      <w:r>
+        <w:rPr>
+          <w:lang w:val="en-US"/>
+        </w:rPr>
+        <w:t>glcIN</w:t>
+      </w:r>
+      <w:proofErr w:type="spellEnd"/>
+      <w:r>
+        <w:rPr>
+          <w:lang w:val="en-US"/>
+        </w:rPr>
+        <w:t xml:space="preserve"> (Uptake of glucose):15</w:t>
       </w:r>
     </w:p>
     <w:p>
@@ -1892,11 +2213,19 @@
           <w:lang w:val="en-US"/>
         </w:rPr>
       </w:pPr>
-      <w:r>
-        <w:rPr>
-          <w:lang w:val="en-US"/>
-        </w:rPr>
-        <w:t>ethIN (Uptake of ethanol):0</w:t>
+      <w:proofErr w:type="spellStart"/>
+      <w:r>
+        <w:rPr>
+          <w:lang w:val="en-US"/>
+        </w:rPr>
+        <w:t>ethIN</w:t>
+      </w:r>
+      <w:proofErr w:type="spellEnd"/>
+      <w:r>
+        <w:rPr>
+          <w:lang w:val="en-US"/>
+        </w:rPr>
+        <w:t xml:space="preserve"> (Uptake of ethanol):0</w:t>
       </w:r>
     </w:p>
     <w:p>
@@ -1923,6 +2252,7 @@
         </w:rPr>
         <w:t xml:space="preserve"> any constraints on the exchange reactions but with the ZWF reaction turned off. Run </w:t>
       </w:r>
+      <w:proofErr w:type="spellStart"/>
       <w:r>
         <w:rPr>
           <w:i/>
@@ -1930,6 +2260,7 @@
         </w:rPr>
         <w:t>qMOMA</w:t>
       </w:r>
+      <w:proofErr w:type="spellEnd"/>
       <w:r>
         <w:rPr>
           <w:lang w:val="en-US"/>
@@ -2052,6 +2383,7 @@
         </w:rPr>
         <w:t xml:space="preserve"> Most of the stuff you do here can be done with </w:t>
       </w:r>
+      <w:proofErr w:type="spellStart"/>
       <w:r>
         <w:rPr>
           <w:i/>
@@ -2059,6 +2391,7 @@
         </w:rPr>
         <w:t>gapReport</w:t>
       </w:r>
+      <w:proofErr w:type="spellEnd"/>
       <w:r>
         <w:rPr>
           <w:lang w:val="en-US"/>
@@ -2150,7 +2483,49 @@
         <w:rPr>
           <w:lang w:val="en-US"/>
         </w:rPr>
-        <w:t>Did you get production of ethanol? If so, print the resulting fluxes and see if you can find the error. GEMs are normally very underdetermined, which means that there are infinite numbers of solutions to any given problem. When we solve using solveLP(model) we just get a random solution which meets our objective and satisfy the constraints. These solutions often contain loops and are therefore difficult to interpret. You can read more if you write “help solveLP”, but from here on we solve using “solveLP(model,</w:t>
+        <w:t xml:space="preserve">Did you get production of ethanol? If so, print the resulting fluxes and see if you can find the error. GEMs are normally very underdetermined, which means that there are infinite numbers of solutions to any given problem. When we solve using </w:t>
+      </w:r>
+      <w:proofErr w:type="spellStart"/>
+      <w:r>
+        <w:rPr>
+          <w:lang w:val="en-US"/>
+        </w:rPr>
+        <w:t>solveLP</w:t>
+      </w:r>
+      <w:proofErr w:type="spellEnd"/>
+      <w:r>
+        <w:rPr>
+          <w:lang w:val="en-US"/>
+        </w:rPr>
+        <w:t xml:space="preserve">(model) we just get a random solution which meets our objective and satisfy the constraints. These solutions often contain loops and are therefore difficult to interpret. You can read more if you write “help </w:t>
+      </w:r>
+      <w:proofErr w:type="spellStart"/>
+      <w:r>
+        <w:rPr>
+          <w:lang w:val="en-US"/>
+        </w:rPr>
+        <w:t>solveLP</w:t>
+      </w:r>
+      <w:proofErr w:type="spellEnd"/>
+      <w:r>
+        <w:rPr>
+          <w:lang w:val="en-US"/>
+        </w:rPr>
+        <w:t>”, but from here on we solve using “</w:t>
+      </w:r>
+      <w:proofErr w:type="spellStart"/>
+      <w:r>
+        <w:rPr>
+          <w:lang w:val="en-US"/>
+        </w:rPr>
+        <w:t>solveLP</w:t>
+      </w:r>
+      <w:proofErr w:type="spellEnd"/>
+      <w:r>
+        <w:rPr>
+          <w:lang w:val="en-US"/>
+        </w:rPr>
+        <w:t>(model,</w:t>
       </w:r>
       <w:r>
         <w:rPr>
@@ -2200,7 +2575,95 @@
           <w:lang w:val="en-US"/>
         </w:rPr>
         <w:lastRenderedPageBreak/>
-        <w:t>something from nothing, but in order to do so it also has to produce some other metabolite which there is no exchange reaction for. A convenient way to test for this is to allow all metabolites to be excreted. We can do this by changing the model.b structure. Normally it’s always a vector of zeros, but if you add a second column RAVEN will interpret it as lower and upper bound on the equality constraints. So if we put model.b=[model.b inf(numel(model.b),1)]; we can now excrete anything</w:t>
+        <w:t xml:space="preserve">something from nothing, but in order to do so it also has to produce some other metabolite which there is no exchange reaction for. A convenient way to test for this is to allow all metabolites to be excreted. We can do this by changing the </w:t>
+      </w:r>
+      <w:proofErr w:type="spellStart"/>
+      <w:proofErr w:type="gramStart"/>
+      <w:r>
+        <w:rPr>
+          <w:lang w:val="en-US"/>
+        </w:rPr>
+        <w:t>model.b</w:t>
+      </w:r>
+      <w:proofErr w:type="spellEnd"/>
+      <w:proofErr w:type="gramEnd"/>
+      <w:r>
+        <w:rPr>
+          <w:lang w:val="en-US"/>
+        </w:rPr>
+        <w:t xml:space="preserve"> structure. Normally it’s always a vector of zeros, but if you add a second column RAVEN will interpret it as lower and upper bound on the equality constraints. So if we put </w:t>
+      </w:r>
+      <w:proofErr w:type="spellStart"/>
+      <w:proofErr w:type="gramStart"/>
+      <w:r>
+        <w:rPr>
+          <w:lang w:val="en-US"/>
+        </w:rPr>
+        <w:t>model.b</w:t>
+      </w:r>
+      <w:proofErr w:type="spellEnd"/>
+      <w:proofErr w:type="gramEnd"/>
+      <w:r>
+        <w:rPr>
+          <w:lang w:val="en-US"/>
+        </w:rPr>
+        <w:t>=[</w:t>
+      </w:r>
+      <w:proofErr w:type="spellStart"/>
+      <w:r>
+        <w:rPr>
+          <w:lang w:val="en-US"/>
+        </w:rPr>
+        <w:t>model.b</w:t>
+      </w:r>
+      <w:proofErr w:type="spellEnd"/>
+      <w:r>
+        <w:rPr>
+          <w:lang w:val="en-US"/>
+        </w:rPr>
+        <w:t xml:space="preserve"> </w:t>
+      </w:r>
+      <w:proofErr w:type="spellStart"/>
+      <w:r>
+        <w:rPr>
+          <w:lang w:val="en-US"/>
+        </w:rPr>
+        <w:t>inf</w:t>
+      </w:r>
+      <w:proofErr w:type="spellEnd"/>
+      <w:r>
+        <w:rPr>
+          <w:lang w:val="en-US"/>
+        </w:rPr>
+        <w:t>(</w:t>
+      </w:r>
+      <w:proofErr w:type="spellStart"/>
+      <w:r>
+        <w:rPr>
+          <w:lang w:val="en-US"/>
+        </w:rPr>
+        <w:t>numel</w:t>
+      </w:r>
+      <w:proofErr w:type="spellEnd"/>
+      <w:r>
+        <w:rPr>
+          <w:lang w:val="en-US"/>
+        </w:rPr>
+        <w:t>(</w:t>
+      </w:r>
+      <w:proofErr w:type="spellStart"/>
+      <w:r>
+        <w:rPr>
+          <w:lang w:val="en-US"/>
+        </w:rPr>
+        <w:t>model.b</w:t>
+      </w:r>
+      <w:proofErr w:type="spellEnd"/>
+      <w:r>
+        <w:rPr>
+          <w:lang w:val="en-US"/>
+        </w:rPr>
+        <w:t>),1)]; we can now excrete anything</w:t>
       </w:r>
       <w:r>
         <w:rPr>
@@ -2208,6 +2671,7 @@
         </w:rPr>
         <w:t xml:space="preserve"> we want. Do this and see if you can produce anything. I get ethanol, glycerol, and CO2. Look at the fluxes and find the error. You can get a clue by looking at the warnings from </w:t>
       </w:r>
+      <w:proofErr w:type="spellStart"/>
       <w:r>
         <w:rPr>
           <w:i/>
@@ -2215,6 +2679,7 @@
         </w:rPr>
         <w:t>SBMLFromExcel</w:t>
       </w:r>
+      <w:proofErr w:type="spellEnd"/>
       <w:r>
         <w:rPr>
           <w:lang w:val="en-US"/>
@@ -2252,6 +2717,7 @@
         </w:rPr>
         <w:t xml:space="preserve">The same thing we did in step 4 can be done with the function </w:t>
       </w:r>
+      <w:proofErr w:type="spellStart"/>
       <w:r>
         <w:rPr>
           <w:i/>
@@ -2259,12 +2725,14 @@
         </w:rPr>
         <w:t>canProduce</w:t>
       </w:r>
+      <w:proofErr w:type="spellEnd"/>
       <w:r>
         <w:rPr>
           <w:lang w:val="en-US"/>
         </w:rPr>
         <w:t xml:space="preserve">. There is a sister function called </w:t>
       </w:r>
+      <w:proofErr w:type="spellStart"/>
       <w:r>
         <w:rPr>
           <w:i/>
@@ -2272,12 +2740,14 @@
         </w:rPr>
         <w:t>canConsume</w:t>
       </w:r>
+      <w:proofErr w:type="spellEnd"/>
       <w:r>
         <w:rPr>
           <w:lang w:val="en-US"/>
         </w:rPr>
         <w:t xml:space="preserve">. It checks which metabolites can be consumed by the model. Change so that no production is allowed and run </w:t>
       </w:r>
+      <w:proofErr w:type="spellStart"/>
       <w:r>
         <w:rPr>
           <w:i/>
@@ -2285,6 +2755,7 @@
         </w:rPr>
         <w:t>canConsume</w:t>
       </w:r>
+      <w:proofErr w:type="spellEnd"/>
       <w:r>
         <w:rPr>
           <w:lang w:val="en-US"/>
@@ -2303,6 +2774,7 @@
         </w:rPr>
         <w:t xml:space="preserve">If you do this you may not be able to get a feasible solution. That is because the problem solved by </w:t>
       </w:r>
+      <w:proofErr w:type="spellStart"/>
       <w:r>
         <w:rPr>
           <w:i/>
@@ -2310,11 +2782,28 @@
         </w:rPr>
         <w:t>canConsume</w:t>
       </w:r>
-      <w:r>
-        <w:rPr>
-          <w:lang w:val="en-US"/>
-        </w:rPr>
-        <w:t xml:space="preserve"> allows input of all metabolites, but our model only of O2 and glucose. Modify the model.b variable to allow for uptake of all metabolites. </w:t>
+      <w:proofErr w:type="spellEnd"/>
+      <w:r>
+        <w:rPr>
+          <w:lang w:val="en-US"/>
+        </w:rPr>
+        <w:t xml:space="preserve"> allows input of all metabolites, but our model only of O2 and glucose. Modify the </w:t>
+      </w:r>
+      <w:proofErr w:type="spellStart"/>
+      <w:proofErr w:type="gramStart"/>
+      <w:r>
+        <w:rPr>
+          <w:lang w:val="en-US"/>
+        </w:rPr>
+        <w:t>model.b</w:t>
+      </w:r>
+      <w:proofErr w:type="spellEnd"/>
+      <w:proofErr w:type="gramEnd"/>
+      <w:r>
+        <w:rPr>
+          <w:lang w:val="en-US"/>
+        </w:rPr>
+        <w:t xml:space="preserve"> variable to allow for uptake of all metabolites. </w:t>
       </w:r>
       <w:r>
         <w:rPr>
@@ -2357,7 +2846,21 @@
         <w:rPr>
           <w:lang w:val="en-US"/>
         </w:rPr>
-        <w:t>Unbalanced reactions are a relative small problem, since they are so easy to find. A much bigger problem is when metabolites are named differently even though we mean them to be the same. Use sm</w:t>
+        <w:t xml:space="preserve">Unbalanced reactions are a </w:t>
+      </w:r>
+      <w:proofErr w:type="gramStart"/>
+      <w:r>
+        <w:rPr>
+          <w:lang w:val="en-US"/>
+        </w:rPr>
+        <w:t>relative</w:t>
+      </w:r>
+      <w:proofErr w:type="gramEnd"/>
+      <w:r>
+        <w:rPr>
+          <w:lang w:val="en-US"/>
+        </w:rPr>
+        <w:t xml:space="preserve"> small problem, since they are so easy to find. A much bigger problem is when metabolites are named differently even though we mean them to be the same. Use sm</w:t>
       </w:r>
       <w:r>
         <w:rPr>
@@ -2365,6 +2868,7 @@
         </w:rPr>
         <w:t xml:space="preserve">allYeastBad2.xlsx from here on. A first check is to see which reactions can carry flux when we allow for all uptakes and outputs of exchange metabolites. There are several ways to check this, and here we’ll use </w:t>
       </w:r>
+      <w:proofErr w:type="spellStart"/>
       <w:r>
         <w:rPr>
           <w:i/>
@@ -2372,12 +2876,14 @@
         </w:rPr>
         <w:t>simplifyModel</w:t>
       </w:r>
+      <w:proofErr w:type="spellEnd"/>
       <w:r>
         <w:rPr>
           <w:lang w:val="en-US"/>
         </w:rPr>
         <w:t xml:space="preserve">. The primary purpose of this function is to remove unnecessary stuff from a model to make it smaller, but since it removes “bad” reactions we can use it for error identification as well. If you run it like it is in tutorial3.m you will see that there are about 20 metabolites and reactions that are dead ends. That is quite a lot, so take a look at the warnings from </w:t>
       </w:r>
+      <w:proofErr w:type="spellStart"/>
       <w:r>
         <w:rPr>
           <w:i/>
@@ -2385,6 +2891,7 @@
         </w:rPr>
         <w:t>importExcelModel</w:t>
       </w:r>
+      <w:proofErr w:type="spellEnd"/>
       <w:r>
         <w:rPr>
           <w:lang w:val="en-US"/>
@@ -2545,6 +3052,7 @@
         </w:rPr>
         <w:t xml:space="preserve">A powerful but somewhat tricky function is </w:t>
       </w:r>
+      <w:proofErr w:type="spellStart"/>
       <w:r>
         <w:rPr>
           <w:i/>
@@ -2552,12 +3060,14 @@
         </w:rPr>
         <w:t>checkProduction</w:t>
       </w:r>
+      <w:proofErr w:type="spellEnd"/>
       <w:r>
         <w:rPr>
           <w:lang w:val="en-US"/>
         </w:rPr>
         <w:t xml:space="preserve">. It helps you answer the question “which metabolites do I need to synthesize if I want to have net synthesis of everything?”. Look at the suggestions from </w:t>
       </w:r>
+      <w:proofErr w:type="spellStart"/>
       <w:r>
         <w:rPr>
           <w:i/>
@@ -2565,17 +3075,26 @@
         </w:rPr>
         <w:t>checkProduction</w:t>
       </w:r>
+      <w:proofErr w:type="spellEnd"/>
       <w:r>
         <w:rPr>
           <w:lang w:val="en-US"/>
         </w:rPr>
         <w:t xml:space="preserve"> if you run it like in the tutorial. </w:t>
       </w:r>
-      <w:r>
-        <w:rPr>
-          <w:lang w:val="en-US"/>
-        </w:rPr>
-        <w:t>minToConnect tells us that we need to synthesize 1</w:t>
+      <w:proofErr w:type="spellStart"/>
+      <w:r>
+        <w:rPr>
+          <w:lang w:val="en-US"/>
+        </w:rPr>
+        <w:t>minToConnect</w:t>
+      </w:r>
+      <w:proofErr w:type="spellEnd"/>
+      <w:r>
+        <w:rPr>
+          <w:lang w:val="en-US"/>
+        </w:rPr>
+        <w:t xml:space="preserve"> tells us that we need to synthesize 1</w:t>
       </w:r>
       <w:r>
         <w:rPr>
@@ -2669,6 +3188,7 @@
         </w:rPr>
         <w:t xml:space="preserve">Tada! And don’t forget the </w:t>
       </w:r>
+      <w:proofErr w:type="spellStart"/>
       <w:r>
         <w:rPr>
           <w:i/>
@@ -2676,6 +3196,7 @@
         </w:rPr>
         <w:t>gapReport</w:t>
       </w:r>
+      <w:proofErr w:type="spellEnd"/>
       <w:r>
         <w:rPr>
           <w:lang w:val="en-US"/>
@@ -2741,29 +3262,31 @@
           <w:color w:val="000000"/>
           <w:lang w:val="en-GB" w:eastAsia="en-GB"/>
         </w:rPr>
-        <w:t>acetaldehyde[c] + NADH[c] =&gt; 2 ethanol[c] + NAD(+)[c]</w:t>
-      </w:r>
-      <w:r>
-        <w:rPr>
-          <w:lang w:val="en-US"/>
-        </w:rPr>
-        <w:t xml:space="preserve"> to </w:t>
-      </w:r>
+        <w:t>acetaldehyde[c] + NADH[c] =&gt; 2 ethanol[c] + NAD(</w:t>
+      </w:r>
+      <w:proofErr w:type="gramStart"/>
       <w:r>
         <w:rPr>
           <w:rFonts w:ascii="Calibri" w:eastAsia="Times New Roman" w:hAnsi="Calibri" w:cs="Times New Roman"/>
           <w:color w:val="000000"/>
           <w:lang w:val="en-GB" w:eastAsia="en-GB"/>
         </w:rPr>
-        <w:t>acetaldehyde[c] + NADH[c] =&gt;</w:t>
-      </w:r>
+        <w:t>+)[</w:t>
+      </w:r>
+      <w:proofErr w:type="gramEnd"/>
       <w:r>
         <w:rPr>
           <w:rFonts w:ascii="Calibri" w:eastAsia="Times New Roman" w:hAnsi="Calibri" w:cs="Times New Roman"/>
           <w:color w:val="000000"/>
           <w:lang w:val="en-GB" w:eastAsia="en-GB"/>
         </w:rPr>
-        <w:t xml:space="preserve"> ethanol[c] + NAD(+)[c]</w:t>
+        <w:t>c]</w:t>
+      </w:r>
+      <w:r>
+        <w:rPr>
+          <w:lang w:val="en-US"/>
+        </w:rPr>
+        <w:t xml:space="preserve"> to </w:t>
       </w:r>
       <w:r>
         <w:rPr>
@@ -2771,23 +3294,15 @@
           <w:color w:val="000000"/>
           <w:lang w:val="en-GB" w:eastAsia="en-GB"/>
         </w:rPr>
-        <w:t>.</w:t>
-      </w:r>
-    </w:p>
-    <w:p>
-      <w:pPr>
-        <w:jc w:val="both"/>
+        <w:t>acetaldehyde[c] + NADH[c] =&gt;</w:t>
+      </w:r>
+      <w:r>
         <w:rPr>
           <w:rFonts w:ascii="Calibri" w:eastAsia="Times New Roman" w:hAnsi="Calibri" w:cs="Times New Roman"/>
           <w:color w:val="000000"/>
           <w:lang w:val="en-GB" w:eastAsia="en-GB"/>
         </w:rPr>
-      </w:pPr>
-      <w:r>
-        <w:rPr>
-          <w:lang w:val="en-US"/>
-        </w:rPr>
-        <w:t xml:space="preserve">4: Change FBP from </w:t>
+        <w:t xml:space="preserve"> ethanol[c] + NAD(+)[c]</w:t>
       </w:r>
       <w:r>
         <w:rPr>
@@ -2795,21 +3310,23 @@
           <w:color w:val="000000"/>
           <w:lang w:val="en-GB" w:eastAsia="en-GB"/>
         </w:rPr>
-        <w:t>beta-D-fructofuranose 1,6-bisphosphate[c] =&gt; 2 beta-D-fructofuranose 6-phosphate[c] + phosphate[c]</w:t>
-      </w:r>
-      <w:r>
-        <w:rPr>
-          <w:lang w:val="en-US"/>
-        </w:rPr>
-        <w:t xml:space="preserve"> to </w:t>
-      </w:r>
-      <w:r>
+        <w:t>.</w:t>
+      </w:r>
+    </w:p>
+    <w:p>
+      <w:pPr>
+        <w:jc w:val="both"/>
         <w:rPr>
           <w:rFonts w:ascii="Calibri" w:eastAsia="Times New Roman" w:hAnsi="Calibri" w:cs="Times New Roman"/>
           <w:color w:val="000000"/>
           <w:lang w:val="en-GB" w:eastAsia="en-GB"/>
         </w:rPr>
-        <w:t xml:space="preserve">beta-D-fructofuranose </w:t>
+      </w:pPr>
+      <w:r>
+        <w:rPr>
+          <w:lang w:val="en-US"/>
+        </w:rPr>
+        <w:t xml:space="preserve">4: Change FBP from </w:t>
       </w:r>
       <w:r>
         <w:rPr>
@@ -2817,51 +3334,49 @@
           <w:color w:val="000000"/>
           <w:lang w:val="en-GB" w:eastAsia="en-GB"/>
         </w:rPr>
-        <w:t>1,6-bisphosphate[c] =&gt;</w:t>
-      </w:r>
+        <w:t>beta-D-</w:t>
+      </w:r>
+      <w:proofErr w:type="spellStart"/>
       <w:r>
         <w:rPr>
           <w:rFonts w:ascii="Calibri" w:eastAsia="Times New Roman" w:hAnsi="Calibri" w:cs="Times New Roman"/>
           <w:color w:val="000000"/>
           <w:lang w:val="en-GB" w:eastAsia="en-GB"/>
         </w:rPr>
-        <w:t xml:space="preserve"> beta-D-fructofuranose 6-phosphate[c] + phosphate[c]</w:t>
-      </w:r>
-      <w:r>
-        <w:rPr>
-          <w:lang w:val="en-US"/>
-        </w:rPr>
-        <w:t xml:space="preserve"> and change PFK from </w:t>
-      </w:r>
+        <w:t>fructofuranose</w:t>
+      </w:r>
+      <w:proofErr w:type="spellEnd"/>
       <w:r>
         <w:rPr>
           <w:rFonts w:ascii="Calibri" w:eastAsia="Times New Roman" w:hAnsi="Calibri" w:cs="Times New Roman"/>
           <w:color w:val="000000"/>
           <w:lang w:val="en-GB" w:eastAsia="en-GB"/>
         </w:rPr>
-        <w:t>ATP[c] + beta-D-fructofuranose 6-phosphate[c] =&gt; ADP[c] + 2 beta-D-fructofuranose 1,6-bisphosphate[c]</w:t>
-      </w:r>
-      <w:r>
-        <w:rPr>
-          <w:lang w:val="en-US"/>
-        </w:rPr>
-        <w:t xml:space="preserve"> to </w:t>
-      </w:r>
+        <w:t xml:space="preserve"> 1,6-bisphosphate[c] =&gt; 2 beta-D-</w:t>
+      </w:r>
+      <w:proofErr w:type="spellStart"/>
       <w:r>
         <w:rPr>
           <w:rFonts w:ascii="Calibri" w:eastAsia="Times New Roman" w:hAnsi="Calibri" w:cs="Times New Roman"/>
           <w:color w:val="000000"/>
           <w:lang w:val="en-GB" w:eastAsia="en-GB"/>
         </w:rPr>
-        <w:t>ATP[c] + beta-D-fructofuran</w:t>
-      </w:r>
+        <w:t>fructofuranose</w:t>
+      </w:r>
+      <w:proofErr w:type="spellEnd"/>
       <w:r>
         <w:rPr>
           <w:rFonts w:ascii="Calibri" w:eastAsia="Times New Roman" w:hAnsi="Calibri" w:cs="Times New Roman"/>
           <w:color w:val="000000"/>
           <w:lang w:val="en-GB" w:eastAsia="en-GB"/>
         </w:rPr>
-        <w:t>ose 6-phosphate[c] =&gt; ADP[c] +</w:t>
+        <w:t xml:space="preserve"> 6-phosphate[c] + phosphate[c]</w:t>
+      </w:r>
+      <w:r>
+        <w:rPr>
+          <w:lang w:val="en-US"/>
+        </w:rPr>
+        <w:t xml:space="preserve"> to </w:t>
       </w:r>
       <w:r>
         <w:rPr>
@@ -2869,75 +3384,25 @@
           <w:color w:val="000000"/>
           <w:lang w:val="en-GB" w:eastAsia="en-GB"/>
         </w:rPr>
-        <w:t xml:space="preserve"> beta-D-fructofuranose 1,6-bisphosphate[c]</w:t>
-      </w:r>
+        <w:t>beta-D-</w:t>
+      </w:r>
+      <w:proofErr w:type="spellStart"/>
       <w:r>
         <w:rPr>
           <w:rFonts w:ascii="Calibri" w:eastAsia="Times New Roman" w:hAnsi="Calibri" w:cs="Times New Roman"/>
           <w:color w:val="000000"/>
           <w:lang w:val="en-GB" w:eastAsia="en-GB"/>
         </w:rPr>
-        <w:t>.</w:t>
-      </w:r>
-    </w:p>
-    <w:p>
-      <w:pPr>
-        <w:jc w:val="both"/>
-        <w:rPr>
-          <w:lang w:val="en-US"/>
-        </w:rPr>
-      </w:pPr>
-      <w:r>
-        <w:rPr>
-          <w:lang w:val="en-US"/>
-        </w:rPr>
-        <w:t xml:space="preserve">5: Change PDC from </w:t>
-      </w:r>
-      <w:r>
-        <w:rPr>
-          <w:lang w:val="en-US"/>
-        </w:rPr>
-        <w:t>pyruvate[c] =&gt; acetaldehyde[c]</w:t>
-      </w:r>
-      <w:r>
-        <w:rPr>
-          <w:lang w:val="en-US"/>
-        </w:rPr>
-        <w:t xml:space="preserve"> to </w:t>
-      </w:r>
-      <w:r>
-        <w:rPr>
-          <w:lang w:val="en-US"/>
-        </w:rPr>
-        <w:t>pyruvate[c] =&gt; acetaldehyde[c]</w:t>
-      </w:r>
-      <w:r>
-        <w:rPr>
-          <w:lang w:val="en-US"/>
-        </w:rPr>
-        <w:t xml:space="preserve"> + CO2[c]</w:t>
-      </w:r>
-      <w:r>
-        <w:rPr>
-          <w:lang w:val="en-US"/>
-        </w:rPr>
-        <w:t>.</w:t>
-      </w:r>
-    </w:p>
-    <w:p>
-      <w:pPr>
-        <w:jc w:val="both"/>
+        <w:t>fructofuranose</w:t>
+      </w:r>
+      <w:proofErr w:type="spellEnd"/>
+      <w:r>
         <w:rPr>
           <w:rFonts w:ascii="Calibri" w:eastAsia="Times New Roman" w:hAnsi="Calibri" w:cs="Times New Roman"/>
           <w:color w:val="000000"/>
           <w:lang w:val="en-GB" w:eastAsia="en-GB"/>
         </w:rPr>
-      </w:pPr>
-      <w:r>
-        <w:rPr>
-          <w:lang w:val="en-US"/>
-        </w:rPr>
-        <w:t xml:space="preserve">6: </w:t>
+        <w:t xml:space="preserve"> </w:t>
       </w:r>
       <w:r>
         <w:rPr>
@@ -2945,13 +3410,7 @@
           <w:color w:val="000000"/>
           <w:lang w:val="en-GB" w:eastAsia="en-GB"/>
         </w:rPr>
-        <w:t>6-O-phosphono-D-glucono-1,5-lactonec]</w:t>
-      </w:r>
-      <w:r>
-        <w:rPr>
-          <w:lang w:val="en-US"/>
-        </w:rPr>
-        <w:t xml:space="preserve"> in ZWF1 should be </w:t>
+        <w:t>1,6-bisphosphate[c] =&gt;</w:t>
       </w:r>
       <w:r>
         <w:rPr>
@@ -2959,23 +3418,31 @@
           <w:color w:val="000000"/>
           <w:lang w:val="en-GB" w:eastAsia="en-GB"/>
         </w:rPr>
-        <w:t>6-O-phosphono-D-glucono-1,5-lactone</w:t>
-      </w:r>
+        <w:t xml:space="preserve"> beta-D-</w:t>
+      </w:r>
+      <w:proofErr w:type="spellStart"/>
       <w:r>
         <w:rPr>
           <w:rFonts w:ascii="Calibri" w:eastAsia="Times New Roman" w:hAnsi="Calibri" w:cs="Times New Roman"/>
           <w:color w:val="000000"/>
           <w:lang w:val="en-GB" w:eastAsia="en-GB"/>
         </w:rPr>
-        <w:t>[</w:t>
-      </w:r>
+        <w:t>fructofuranose</w:t>
+      </w:r>
+      <w:proofErr w:type="spellEnd"/>
       <w:r>
         <w:rPr>
           <w:rFonts w:ascii="Calibri" w:eastAsia="Times New Roman" w:hAnsi="Calibri" w:cs="Times New Roman"/>
           <w:color w:val="000000"/>
           <w:lang w:val="en-GB" w:eastAsia="en-GB"/>
         </w:rPr>
-        <w:t>c]</w:t>
+        <w:t xml:space="preserve"> 6-phosphate[c] + phosphate[c]</w:t>
+      </w:r>
+      <w:r>
+        <w:rPr>
+          <w:lang w:val="en-US"/>
+        </w:rPr>
+        <w:t xml:space="preserve"> and change PFK from </w:t>
       </w:r>
       <w:r>
         <w:rPr>
@@ -2983,45 +3450,271 @@
           <w:color w:val="000000"/>
           <w:lang w:val="en-GB" w:eastAsia="en-GB"/>
         </w:rPr>
-        <w:t>.</w:t>
-      </w:r>
-    </w:p>
-    <w:p>
-      <w:pPr>
-        <w:jc w:val="both"/>
+        <w:t>ATP[c] + beta-D-</w:t>
+      </w:r>
+      <w:proofErr w:type="spellStart"/>
+      <w:r>
         <w:rPr>
           <w:rFonts w:ascii="Calibri" w:eastAsia="Times New Roman" w:hAnsi="Calibri" w:cs="Times New Roman"/>
           <w:color w:val="000000"/>
           <w:lang w:val="en-GB" w:eastAsia="en-GB"/>
         </w:rPr>
-      </w:pPr>
-      <w:r>
-        <w:rPr>
-          <w:lang w:val="en-US"/>
-        </w:rPr>
-        <w:t xml:space="preserve">7: </w:t>
-      </w:r>
+        <w:t>fructofuranose</w:t>
+      </w:r>
+      <w:proofErr w:type="spellEnd"/>
       <w:r>
         <w:rPr>
           <w:rFonts w:ascii="Calibri" w:eastAsia="Times New Roman" w:hAnsi="Calibri" w:cs="Times New Roman"/>
           <w:color w:val="000000"/>
           <w:lang w:val="en-GB" w:eastAsia="en-GB"/>
         </w:rPr>
-        <w:t>Dihydroxyacetone phosphate (DHAP)</w:t>
-      </w:r>
-      <w:r>
-        <w:rPr>
-          <w:lang w:val="en-US"/>
-        </w:rPr>
-        <w:t xml:space="preserve"> and </w:t>
-      </w:r>
+        <w:t xml:space="preserve"> 6-phosphate[c] =&gt; ADP[c] + 2 beta-D-</w:t>
+      </w:r>
+      <w:proofErr w:type="spellStart"/>
       <w:r>
         <w:rPr>
           <w:rFonts w:ascii="Calibri" w:eastAsia="Times New Roman" w:hAnsi="Calibri" w:cs="Times New Roman"/>
           <w:color w:val="000000"/>
           <w:lang w:val="en-GB" w:eastAsia="en-GB"/>
         </w:rPr>
-        <w:t>glycerone phosphate (</w:t>
+        <w:t>fructofuranose</w:t>
+      </w:r>
+      <w:proofErr w:type="spellEnd"/>
+      <w:r>
+        <w:rPr>
+          <w:rFonts w:ascii="Calibri" w:eastAsia="Times New Roman" w:hAnsi="Calibri" w:cs="Times New Roman"/>
+          <w:color w:val="000000"/>
+          <w:lang w:val="en-GB" w:eastAsia="en-GB"/>
+        </w:rPr>
+        <w:t xml:space="preserve"> 1,6-bisphosphate[c]</w:t>
+      </w:r>
+      <w:r>
+        <w:rPr>
+          <w:lang w:val="en-US"/>
+        </w:rPr>
+        <w:t xml:space="preserve"> to </w:t>
+      </w:r>
+      <w:r>
+        <w:rPr>
+          <w:rFonts w:ascii="Calibri" w:eastAsia="Times New Roman" w:hAnsi="Calibri" w:cs="Times New Roman"/>
+          <w:color w:val="000000"/>
+          <w:lang w:val="en-GB" w:eastAsia="en-GB"/>
+        </w:rPr>
+        <w:t>ATP[c] + beta-D-</w:t>
+      </w:r>
+      <w:proofErr w:type="spellStart"/>
+      <w:r>
+        <w:rPr>
+          <w:rFonts w:ascii="Calibri" w:eastAsia="Times New Roman" w:hAnsi="Calibri" w:cs="Times New Roman"/>
+          <w:color w:val="000000"/>
+          <w:lang w:val="en-GB" w:eastAsia="en-GB"/>
+        </w:rPr>
+        <w:t>fructofuran</w:t>
+      </w:r>
+      <w:r>
+        <w:rPr>
+          <w:rFonts w:ascii="Calibri" w:eastAsia="Times New Roman" w:hAnsi="Calibri" w:cs="Times New Roman"/>
+          <w:color w:val="000000"/>
+          <w:lang w:val="en-GB" w:eastAsia="en-GB"/>
+        </w:rPr>
+        <w:t>ose</w:t>
+      </w:r>
+      <w:proofErr w:type="spellEnd"/>
+      <w:r>
+        <w:rPr>
+          <w:rFonts w:ascii="Calibri" w:eastAsia="Times New Roman" w:hAnsi="Calibri" w:cs="Times New Roman"/>
+          <w:color w:val="000000"/>
+          <w:lang w:val="en-GB" w:eastAsia="en-GB"/>
+        </w:rPr>
+        <w:t xml:space="preserve"> 6-phosphate[c] =&gt; ADP[c] +</w:t>
+      </w:r>
+      <w:r>
+        <w:rPr>
+          <w:rFonts w:ascii="Calibri" w:eastAsia="Times New Roman" w:hAnsi="Calibri" w:cs="Times New Roman"/>
+          <w:color w:val="000000"/>
+          <w:lang w:val="en-GB" w:eastAsia="en-GB"/>
+        </w:rPr>
+        <w:t xml:space="preserve"> beta-D-</w:t>
+      </w:r>
+      <w:proofErr w:type="spellStart"/>
+      <w:r>
+        <w:rPr>
+          <w:rFonts w:ascii="Calibri" w:eastAsia="Times New Roman" w:hAnsi="Calibri" w:cs="Times New Roman"/>
+          <w:color w:val="000000"/>
+          <w:lang w:val="en-GB" w:eastAsia="en-GB"/>
+        </w:rPr>
+        <w:t>fructofuranose</w:t>
+      </w:r>
+      <w:proofErr w:type="spellEnd"/>
+      <w:r>
+        <w:rPr>
+          <w:rFonts w:ascii="Calibri" w:eastAsia="Times New Roman" w:hAnsi="Calibri" w:cs="Times New Roman"/>
+          <w:color w:val="000000"/>
+          <w:lang w:val="en-GB" w:eastAsia="en-GB"/>
+        </w:rPr>
+        <w:t xml:space="preserve"> 1,6-bisphosphate[c]</w:t>
+      </w:r>
+      <w:r>
+        <w:rPr>
+          <w:rFonts w:ascii="Calibri" w:eastAsia="Times New Roman" w:hAnsi="Calibri" w:cs="Times New Roman"/>
+          <w:color w:val="000000"/>
+          <w:lang w:val="en-GB" w:eastAsia="en-GB"/>
+        </w:rPr>
+        <w:t>.</w:t>
+      </w:r>
+    </w:p>
+    <w:p>
+      <w:pPr>
+        <w:jc w:val="both"/>
+        <w:rPr>
+          <w:lang w:val="en-US"/>
+        </w:rPr>
+      </w:pPr>
+      <w:r>
+        <w:rPr>
+          <w:lang w:val="en-US"/>
+        </w:rPr>
+        <w:t xml:space="preserve">5: Change PDC from </w:t>
+      </w:r>
+      <w:r>
+        <w:rPr>
+          <w:lang w:val="en-US"/>
+        </w:rPr>
+        <w:t>pyruvate[c] =&gt; acetaldehyde[c]</w:t>
+      </w:r>
+      <w:r>
+        <w:rPr>
+          <w:lang w:val="en-US"/>
+        </w:rPr>
+        <w:t xml:space="preserve"> to </w:t>
+      </w:r>
+      <w:r>
+        <w:rPr>
+          <w:lang w:val="en-US"/>
+        </w:rPr>
+        <w:t>pyruvate[c] =&gt; acetaldehyde[c]</w:t>
+      </w:r>
+      <w:r>
+        <w:rPr>
+          <w:lang w:val="en-US"/>
+        </w:rPr>
+        <w:t xml:space="preserve"> + CO2[c]</w:t>
+      </w:r>
+      <w:r>
+        <w:rPr>
+          <w:lang w:val="en-US"/>
+        </w:rPr>
+        <w:t>.</w:t>
+      </w:r>
+    </w:p>
+    <w:p>
+      <w:pPr>
+        <w:jc w:val="both"/>
+        <w:rPr>
+          <w:rFonts w:ascii="Calibri" w:eastAsia="Times New Roman" w:hAnsi="Calibri" w:cs="Times New Roman"/>
+          <w:color w:val="000000"/>
+          <w:lang w:val="en-GB" w:eastAsia="en-GB"/>
+        </w:rPr>
+      </w:pPr>
+      <w:r>
+        <w:rPr>
+          <w:lang w:val="en-US"/>
+        </w:rPr>
+        <w:t xml:space="preserve">6: </w:t>
+      </w:r>
+      <w:r>
+        <w:rPr>
+          <w:rFonts w:ascii="Calibri" w:eastAsia="Times New Roman" w:hAnsi="Calibri" w:cs="Times New Roman"/>
+          <w:color w:val="000000"/>
+          <w:lang w:val="en-GB" w:eastAsia="en-GB"/>
+        </w:rPr>
+        <w:t>6-O-phosphono-D-glucono-1,5-lactonec]</w:t>
+      </w:r>
+      <w:r>
+        <w:rPr>
+          <w:lang w:val="en-US"/>
+        </w:rPr>
+        <w:t xml:space="preserve"> in ZWF1 should be </w:t>
+      </w:r>
+      <w:r>
+        <w:rPr>
+          <w:rFonts w:ascii="Calibri" w:eastAsia="Times New Roman" w:hAnsi="Calibri" w:cs="Times New Roman"/>
+          <w:color w:val="000000"/>
+          <w:lang w:val="en-GB" w:eastAsia="en-GB"/>
+        </w:rPr>
+        <w:t>6-O-phosphono-D-glucono-1,5-lactone</w:t>
+      </w:r>
+      <w:r>
+        <w:rPr>
+          <w:rFonts w:ascii="Calibri" w:eastAsia="Times New Roman" w:hAnsi="Calibri" w:cs="Times New Roman"/>
+          <w:color w:val="000000"/>
+          <w:lang w:val="en-GB" w:eastAsia="en-GB"/>
+        </w:rPr>
+        <w:t>[</w:t>
+      </w:r>
+      <w:r>
+        <w:rPr>
+          <w:rFonts w:ascii="Calibri" w:eastAsia="Times New Roman" w:hAnsi="Calibri" w:cs="Times New Roman"/>
+          <w:color w:val="000000"/>
+          <w:lang w:val="en-GB" w:eastAsia="en-GB"/>
+        </w:rPr>
+        <w:t>c]</w:t>
+      </w:r>
+      <w:r>
+        <w:rPr>
+          <w:rFonts w:ascii="Calibri" w:eastAsia="Times New Roman" w:hAnsi="Calibri" w:cs="Times New Roman"/>
+          <w:color w:val="000000"/>
+          <w:lang w:val="en-GB" w:eastAsia="en-GB"/>
+        </w:rPr>
+        <w:t>.</w:t>
+      </w:r>
+    </w:p>
+    <w:p>
+      <w:pPr>
+        <w:jc w:val="both"/>
+        <w:rPr>
+          <w:rFonts w:ascii="Calibri" w:eastAsia="Times New Roman" w:hAnsi="Calibri" w:cs="Times New Roman"/>
+          <w:color w:val="000000"/>
+          <w:lang w:val="en-GB" w:eastAsia="en-GB"/>
+        </w:rPr>
+      </w:pPr>
+      <w:r>
+        <w:rPr>
+          <w:lang w:val="en-US"/>
+        </w:rPr>
+        <w:t xml:space="preserve">7: </w:t>
+      </w:r>
+      <w:r>
+        <w:rPr>
+          <w:rFonts w:ascii="Calibri" w:eastAsia="Times New Roman" w:hAnsi="Calibri" w:cs="Times New Roman"/>
+          <w:color w:val="000000"/>
+          <w:lang w:val="en-GB" w:eastAsia="en-GB"/>
+        </w:rPr>
+        <w:t>Dihydroxyacetone phosphate (DHAP)</w:t>
+      </w:r>
+      <w:r>
+        <w:rPr>
+          <w:lang w:val="en-US"/>
+        </w:rPr>
+        <w:t xml:space="preserve"> and </w:t>
+      </w:r>
+      <w:proofErr w:type="spellStart"/>
+      <w:r>
+        <w:rPr>
+          <w:rFonts w:ascii="Calibri" w:eastAsia="Times New Roman" w:hAnsi="Calibri" w:cs="Times New Roman"/>
+          <w:color w:val="000000"/>
+          <w:lang w:val="en-GB" w:eastAsia="en-GB"/>
+        </w:rPr>
+        <w:t>glycerone</w:t>
+      </w:r>
+      <w:proofErr w:type="spellEnd"/>
+      <w:r>
+        <w:rPr>
+          <w:rFonts w:ascii="Calibri" w:eastAsia="Times New Roman" w:hAnsi="Calibri" w:cs="Times New Roman"/>
+          <w:color w:val="000000"/>
+          <w:lang w:val="en-GB" w:eastAsia="en-GB"/>
+        </w:rPr>
+        <w:t xml:space="preserve"> phosphate (</w:t>
       </w:r>
       <w:r>
         <w:rPr>
@@ -3076,22 +3769,318 @@
       <w:pPr>
         <w:jc w:val="both"/>
         <w:rPr>
+          <w:lang w:val="en-US"/>
+        </w:rPr>
+      </w:pPr>
+      <w:r>
+        <w:rPr>
+          <w:lang w:val="en-US"/>
+        </w:rPr>
+        <w:t>This exercise is about creating a mo</w:t>
+      </w:r>
+      <w:r>
+        <w:rPr>
+          <w:lang w:val="en-US"/>
+        </w:rPr>
+        <w:t xml:space="preserve">del from KEGG, based on protein </w:t>
+      </w:r>
+      <w:r>
+        <w:rPr>
+          <w:lang w:val="en-US"/>
+        </w:rPr>
+        <w:t>sequences</w:t>
+      </w:r>
+      <w:r>
+        <w:rPr>
           <w:sz w:val="24"/>
           <w:szCs w:val="24"/>
           <w:lang w:val="en-US"/>
         </w:rPr>
-      </w:pPr>
-      <w:r>
-        <w:rPr>
-          <w:lang w:val="en-US"/>
-        </w:rPr>
-        <w:t>This exercise is about creating a mo</w:t>
-      </w:r>
-      <w:r>
-        <w:rPr>
-          <w:lang w:val="en-US"/>
-        </w:rPr>
-        <w:t xml:space="preserve">del from KEGG, based on protein </w:t>
+        <w:t xml:space="preserve"> </w:t>
+      </w:r>
+      <w:r>
+        <w:rPr>
+          <w:lang w:val="en-US"/>
+        </w:rPr>
+        <w:t>in a FASTA file, and doing some functionality checks on the model. The example</w:t>
+      </w:r>
+      <w:r>
+        <w:rPr>
+          <w:lang w:val="en-US"/>
+        </w:rPr>
+        <w:t xml:space="preserve"> </w:t>
+      </w:r>
+      <w:r>
+        <w:rPr>
+          <w:lang w:val="en-US"/>
+        </w:rPr>
+        <w:t xml:space="preserve">case is for the yeast </w:t>
+      </w:r>
+      <w:r>
+        <w:rPr>
+          <w:i/>
+          <w:lang w:val="en-US"/>
+        </w:rPr>
+        <w:t>Saccharomyces cerevisiae</w:t>
+      </w:r>
+      <w:r>
+        <w:rPr>
+          <w:lang w:val="en-US"/>
+        </w:rPr>
+        <w:t>. This tutorial is more of a</w:t>
+      </w:r>
+      <w:r>
+        <w:rPr>
+          <w:lang w:val="en-US"/>
+        </w:rPr>
+        <w:t xml:space="preserve"> </w:t>
+      </w:r>
+      <w:r>
+        <w:rPr>
+          <w:lang w:val="en-US"/>
+        </w:rPr>
+        <w:t>showcase than the other three, and it</w:t>
+      </w:r>
+      <w:r>
+        <w:rPr>
+          <w:lang w:val="en-US"/>
+        </w:rPr>
+        <w:t>s</w:t>
+      </w:r>
+      <w:r>
+        <w:rPr>
+          <w:lang w:val="en-US"/>
+        </w:rPr>
+        <w:t xml:space="preserve"> main purpose is to serve as a</w:t>
+      </w:r>
+      <w:r>
+        <w:rPr>
+          <w:lang w:val="en-US"/>
+        </w:rPr>
+        <w:t xml:space="preserve"> </w:t>
+      </w:r>
+      <w:r>
+        <w:rPr>
+          <w:lang w:val="en-US"/>
+        </w:rPr>
+        <w:t>scaffold if you would like to reconstruct a GEM for your own organism.</w:t>
+      </w:r>
+      <w:r>
+        <w:rPr>
+          <w:lang w:val="en-US"/>
+        </w:rPr>
+        <w:t xml:space="preserve"> See the tutorial4.m file for details.</w:t>
+      </w:r>
+    </w:p>
+    <w:p>
+      <w:pPr>
+        <w:jc w:val="both"/>
+        <w:rPr>
+          <w:lang w:val="en-US"/>
+        </w:rPr>
+      </w:pPr>
+    </w:p>
+    <w:p>
+      <w:pPr>
+        <w:rPr>
+          <w:lang w:val="en-US"/>
+        </w:rPr>
+      </w:pPr>
+      <w:r>
+        <w:rPr>
+          <w:lang w:val="en-US"/>
+        </w:rPr>
+        <w:br w:type="page"/>
+      </w:r>
+    </w:p>
+    <w:p>
+      <w:pPr>
+        <w:pStyle w:val="Heading1"/>
+        <w:rPr>
+          <w:lang w:val="en-US" w:eastAsia="zh-CN"/>
+        </w:rPr>
+      </w:pPr>
+      <w:r>
+        <w:rPr>
+          <w:lang w:val="en-US"/>
+        </w:rPr>
+        <w:lastRenderedPageBreak/>
+        <w:t xml:space="preserve">Exercise 5 – Conduct </w:t>
+      </w:r>
+      <w:r>
+        <w:rPr>
+          <w:i/>
+          <w:lang w:val="en-US"/>
+        </w:rPr>
+        <w:t>de novo</w:t>
+      </w:r>
+      <w:r>
+        <w:rPr>
+          <w:lang w:val="en-US"/>
+        </w:rPr>
+        <w:t xml:space="preserve"> GEM reconstruction</w:t>
+      </w:r>
+      <w:r>
+        <w:rPr>
+          <w:rFonts w:hint="eastAsia"/>
+          <w:lang w:val="en-US" w:eastAsia="zh-CN"/>
+        </w:rPr>
+        <w:t>s</w:t>
+      </w:r>
+      <w:r>
+        <w:rPr>
+          <w:lang w:val="en-US"/>
+        </w:rPr>
+        <w:t xml:space="preserve"> using both </w:t>
+      </w:r>
+      <w:proofErr w:type="spellStart"/>
+      <w:r>
+        <w:rPr>
+          <w:lang w:val="en-US"/>
+        </w:rPr>
+        <w:t>MetaCyc</w:t>
+      </w:r>
+      <w:proofErr w:type="spellEnd"/>
+      <w:r>
+        <w:rPr>
+          <w:lang w:val="en-US"/>
+        </w:rPr>
+        <w:t xml:space="preserve"> and KEGG databases, and refine the existing model by the combined draft model.</w:t>
+      </w:r>
+    </w:p>
+    <w:p>
+      <w:pPr>
+        <w:jc w:val="both"/>
+        <w:rPr>
+          <w:lang w:val="en-US"/>
+        </w:rPr>
+      </w:pPr>
+      <w:bookmarkStart w:id="0" w:name="OLE_LINK60"/>
+      <w:bookmarkStart w:id="1" w:name="OLE_LINK61"/>
+      <w:bookmarkStart w:id="2" w:name="OLE_LINK62"/>
+      <w:r>
+        <w:rPr>
+          <w:lang w:val="en-US"/>
+        </w:rPr>
+        <w:t xml:space="preserve">This exercise is </w:t>
+      </w:r>
+      <w:r>
+        <w:rPr>
+          <w:lang w:val="en-US"/>
+        </w:rPr>
+        <w:t>to reconstruct</w:t>
+      </w:r>
+      <w:r>
+        <w:rPr>
+          <w:lang w:val="en-US"/>
+        </w:rPr>
+        <w:t xml:space="preserve"> </w:t>
+      </w:r>
+      <w:r>
+        <w:rPr>
+          <w:lang w:val="en-US"/>
+        </w:rPr>
+        <w:t>draft</w:t>
+      </w:r>
+      <w:r>
+        <w:rPr>
+          <w:lang w:val="en-US"/>
+        </w:rPr>
+        <w:t xml:space="preserve"> </w:t>
+      </w:r>
+      <w:r>
+        <w:rPr>
+          <w:lang w:val="en-US"/>
+        </w:rPr>
+        <w:t>GEMs for the</w:t>
+      </w:r>
+      <w:r>
+        <w:rPr>
+          <w:color w:val="000000"/>
+          <w:lang w:val="en-US"/>
+        </w:rPr>
+        <w:t xml:space="preserve"> antibiotic-producing bacterium</w:t>
+      </w:r>
+      <w:r>
+        <w:rPr>
+          <w:lang w:val="en-US"/>
+        </w:rPr>
+        <w:t xml:space="preserve"> </w:t>
+      </w:r>
+      <w:r>
+        <w:rPr>
+          <w:i/>
+          <w:color w:val="000000"/>
+          <w:lang w:val="en-US"/>
+        </w:rPr>
+        <w:t xml:space="preserve">Streptomyces </w:t>
+      </w:r>
+      <w:proofErr w:type="spellStart"/>
+      <w:r>
+        <w:rPr>
+          <w:i/>
+          <w:color w:val="000000"/>
+          <w:lang w:val="en-US"/>
+        </w:rPr>
+        <w:t>coelicolor</w:t>
+      </w:r>
+      <w:proofErr w:type="spellEnd"/>
+      <w:r>
+        <w:rPr>
+          <w:lang w:val="en-US"/>
+        </w:rPr>
+        <w:t xml:space="preserve"> by using both KEGG and </w:t>
+      </w:r>
+      <w:proofErr w:type="spellStart"/>
+      <w:r>
+        <w:rPr>
+          <w:lang w:val="en-US"/>
+        </w:rPr>
+        <w:t>MetaCyc</w:t>
+      </w:r>
+      <w:proofErr w:type="spellEnd"/>
+      <w:r>
+        <w:rPr>
+          <w:lang w:val="en-US"/>
+        </w:rPr>
+        <w:t xml:space="preserve"> pathway databases. A combined model with comprehensive coverage of metabolic pathways </w:t>
+      </w:r>
+      <w:r>
+        <w:rPr>
+          <w:lang w:val="en-US"/>
+        </w:rPr>
+        <w:t>will</w:t>
+      </w:r>
+      <w:r>
+        <w:rPr>
+          <w:lang w:val="en-US"/>
+        </w:rPr>
+        <w:t xml:space="preserve"> </w:t>
+      </w:r>
+      <w:r>
+        <w:rPr>
+          <w:lang w:val="en-US"/>
+        </w:rPr>
+        <w:t>integra</w:t>
+      </w:r>
+      <w:r>
+        <w:rPr>
+          <w:lang w:val="en-US"/>
+        </w:rPr>
+        <w:t xml:space="preserve">ted from three different </w:t>
+      </w:r>
+      <w:r>
+        <w:rPr>
+          <w:i/>
+          <w:lang w:val="en-US"/>
+        </w:rPr>
+        <w:t>de novo</w:t>
+      </w:r>
+      <w:r>
+        <w:rPr>
+          <w:lang w:val="en-US"/>
+        </w:rPr>
+        <w:t xml:space="preserve"> reconstructions with input of a FASTA format file with all protein </w:t>
       </w:r>
       <w:r>
         <w:rPr>
@@ -3100,86 +4089,169 @@
         <w:t>sequences</w:t>
       </w:r>
       <w:r>
+        <w:rPr>
+          <w:lang w:val="en-US"/>
+        </w:rPr>
+        <w:t xml:space="preserve"> of </w:t>
+      </w:r>
+      <w:bookmarkStart w:id="3" w:name="OLE_LINK63"/>
+      <w:bookmarkStart w:id="4" w:name="OLE_LINK64"/>
+      <w:r>
+        <w:rPr>
+          <w:i/>
+          <w:color w:val="000000"/>
+          <w:lang w:val="en-US"/>
+        </w:rPr>
+        <w:t>S</w:t>
+      </w:r>
+      <w:r>
+        <w:rPr>
+          <w:i/>
+          <w:color w:val="000000"/>
+          <w:lang w:val="en-US"/>
+        </w:rPr>
+        <w:t>.</w:t>
+      </w:r>
+      <w:r>
+        <w:rPr>
+          <w:i/>
+          <w:color w:val="000000"/>
+          <w:lang w:val="en-US"/>
+        </w:rPr>
+        <w:t xml:space="preserve"> </w:t>
+      </w:r>
+      <w:proofErr w:type="spellStart"/>
+      <w:r>
+        <w:rPr>
+          <w:i/>
+          <w:color w:val="000000"/>
+          <w:lang w:val="en-US"/>
+        </w:rPr>
+        <w:t>coelicolor</w:t>
+      </w:r>
+      <w:proofErr w:type="spellEnd"/>
+      <w:r>
+        <w:rPr>
+          <w:i/>
+          <w:color w:val="000000"/>
+          <w:lang w:val="en-US"/>
+        </w:rPr>
+        <w:t xml:space="preserve"> </w:t>
+      </w:r>
+      <w:r>
+        <w:rPr>
+          <w:color w:val="000000"/>
+          <w:lang w:val="en-US"/>
+        </w:rPr>
+        <w:t>A3(2)</w:t>
+      </w:r>
+      <w:bookmarkEnd w:id="3"/>
+      <w:bookmarkEnd w:id="4"/>
+      <w:r>
+        <w:rPr>
+          <w:lang w:val="en-US"/>
+        </w:rPr>
+        <w:t>.  Th</w:t>
+      </w:r>
+      <w:r>
+        <w:rPr>
+          <w:lang w:val="en-US"/>
+        </w:rPr>
+        <w:t>is</w:t>
+      </w:r>
+      <w:r>
+        <w:rPr>
+          <w:lang w:val="en-US"/>
+        </w:rPr>
+        <w:t xml:space="preserve"> combined model </w:t>
+      </w:r>
+      <w:r>
+        <w:rPr>
+          <w:lang w:val="en-US"/>
+        </w:rPr>
+        <w:t>will be</w:t>
+      </w:r>
+      <w:r>
+        <w:rPr>
+          <w:lang w:val="en-US"/>
+        </w:rPr>
+        <w:t xml:space="preserve"> used for refinement of existing iMK1208 model and generation of a new version of GEM, the Sco4 model. The manual curation results </w:t>
+      </w:r>
+      <w:r>
+        <w:rPr>
+          <w:lang w:val="en-US"/>
+        </w:rPr>
+        <w:t>are</w:t>
+      </w:r>
+      <w:r>
+        <w:rPr>
+          <w:lang w:val="en-US"/>
+        </w:rPr>
+        <w:t xml:space="preserve"> provided in the Excel file SupportingTables.xlsx. </w:t>
+      </w:r>
+      <w:r>
+        <w:rPr>
+          <w:lang w:val="en-US"/>
+        </w:rPr>
+        <w:t>This tutorial is a</w:t>
+      </w:r>
+      <w:r>
+        <w:rPr>
+          <w:lang w:val="en-US"/>
+        </w:rPr>
+        <w:t xml:space="preserve"> </w:t>
+      </w:r>
+      <w:r>
+        <w:rPr>
+          <w:lang w:val="en-US"/>
+        </w:rPr>
+        <w:t xml:space="preserve">showcase </w:t>
+      </w:r>
+      <w:r>
+        <w:rPr>
+          <w:lang w:val="en-US"/>
+        </w:rPr>
+        <w:t>of the new features released in REVAN 2.0</w:t>
+      </w:r>
+      <w:r>
+        <w:rPr>
+          <w:lang w:val="en-US"/>
+        </w:rPr>
+        <w:t xml:space="preserve">, and </w:t>
+      </w:r>
+      <w:r>
+        <w:rPr>
+          <w:lang w:val="en-US"/>
+        </w:rPr>
+        <w:t>aim to demonstrate the utilization of the newly developed functions for reconstruction and curation</w:t>
+      </w:r>
+      <w:r>
+        <w:rPr>
+          <w:lang w:val="en-US"/>
+        </w:rPr>
+        <w:t>.</w:t>
+      </w:r>
+      <w:r>
+        <w:rPr>
+          <w:lang w:val="en-US"/>
+        </w:rPr>
+        <w:t xml:space="preserve"> See the tutorial2018.m file for details.</w:t>
+      </w:r>
+      <w:bookmarkStart w:id="5" w:name="_GoBack"/>
+      <w:bookmarkEnd w:id="5"/>
+    </w:p>
+    <w:bookmarkEnd w:id="0"/>
+    <w:bookmarkEnd w:id="1"/>
+    <w:bookmarkEnd w:id="2"/>
+    <w:p>
+      <w:pPr>
+        <w:jc w:val="both"/>
         <w:rPr>
           <w:sz w:val="24"/>
           <w:szCs w:val="24"/>
           <w:lang w:val="en-US"/>
         </w:rPr>
-        <w:t xml:space="preserve"> </w:t>
-      </w:r>
-      <w:r>
-        <w:rPr>
-          <w:lang w:val="en-US"/>
-        </w:rPr>
-        <w:t>in a FASTA file, and doing some functionality checks on the model. The example</w:t>
-      </w:r>
-      <w:r>
-        <w:rPr>
-          <w:lang w:val="en-US"/>
-        </w:rPr>
-        <w:t xml:space="preserve"> </w:t>
-      </w:r>
-      <w:r>
-        <w:rPr>
-          <w:lang w:val="en-US"/>
-        </w:rPr>
-        <w:t xml:space="preserve">case is for the yeast </w:t>
-      </w:r>
-      <w:r>
-        <w:rPr>
-          <w:i/>
-          <w:lang w:val="en-US"/>
-        </w:rPr>
-        <w:t>Saccharomyces cerevisiae</w:t>
-      </w:r>
-      <w:r>
-        <w:rPr>
-          <w:lang w:val="en-US"/>
-        </w:rPr>
-        <w:t>. This tutorial is more of a</w:t>
-      </w:r>
-      <w:r>
-        <w:rPr>
-          <w:lang w:val="en-US"/>
-        </w:rPr>
-        <w:t xml:space="preserve"> </w:t>
-      </w:r>
-      <w:r>
-        <w:rPr>
-          <w:lang w:val="en-US"/>
-        </w:rPr>
-        <w:t>showcase than the other three, and it</w:t>
-      </w:r>
-      <w:r>
-        <w:rPr>
-          <w:lang w:val="en-US"/>
-        </w:rPr>
-        <w:t>s</w:t>
-      </w:r>
-      <w:r>
-        <w:rPr>
-          <w:lang w:val="en-US"/>
-        </w:rPr>
-        <w:t xml:space="preserve"> main purpose is to serve as a</w:t>
-      </w:r>
-      <w:r>
-        <w:rPr>
-          <w:lang w:val="en-US"/>
-        </w:rPr>
-        <w:t xml:space="preserve"> </w:t>
-      </w:r>
-      <w:r>
-        <w:rPr>
-          <w:lang w:val="en-US"/>
-        </w:rPr>
-        <w:t>scaffold if you would like to reconstruct a GEM for your own organism.</w:t>
-      </w:r>
-      <w:r>
-        <w:rPr>
-          <w:lang w:val="en-US"/>
-        </w:rPr>
-        <w:t xml:space="preserve"> See the tutorial4.m file for details.</w:t>
-      </w:r>
+      </w:pPr>
     </w:p>
     <w:sectPr>
       <w:pgSz w:w="11906" w:h="16838"/>
@@ -3192,8 +4264,8 @@
 </file>
 
 <file path=word/numbering.xml><?xml version="1.0" encoding="utf-8"?>
-<w:numbering xmlns:wpc="http://schemas.microsoft.com/office/word/2010/wordprocessingCanvas" xmlns:mo="http://schemas.microsoft.com/office/mac/office/2008/main" xmlns:mc="http://schemas.openxmlformats.org/markup-compatibility/2006" xmlns:mv="urn:schemas-microsoft-com:mac:vml" xmlns:o="urn:schemas-microsoft-com:office:office" xmlns:r="http://schemas.openxmlformats.org/officeDocument/2006/relationships" xmlns:m="http://schemas.openxmlformats.org/officeDocument/2006/math" xmlns:v="urn:schemas-microsoft-com:vml" xmlns:wp14="http://schemas.microsoft.com/office/word/2010/wordprocessingDrawing" xmlns:wp="http://schemas.openxmlformats.org/drawingml/2006/wordprocessingDrawing" xmlns:w10="urn:schemas-microsoft-com:office:word" xmlns:w="http://schemas.openxmlformats.org/wordprocessingml/2006/main" xmlns:w14="http://schemas.microsoft.com/office/word/2010/wordml" xmlns:w15="http://schemas.microsoft.com/office/word/2012/wordml" xmlns:wpg="http://schemas.microsoft.com/office/word/2010/wordprocessingGroup" xmlns:wpi="http://schemas.microsoft.com/office/word/2010/wordprocessingInk" xmlns:wne="http://schemas.microsoft.com/office/word/2006/wordml" xmlns:wps="http://schemas.microsoft.com/office/word/2010/wordprocessingShape" mc:Ignorable="w14 w15 wp14">
-  <w:abstractNum w:abstractNumId="0">
+<w:numbering xmlns:wpc="http://schemas.microsoft.com/office/word/2010/wordprocessingCanvas" xmlns:cx="http://schemas.microsoft.com/office/drawing/2014/chartex" xmlns:cx1="http://schemas.microsoft.com/office/drawing/2015/9/8/chartex" xmlns:cx2="http://schemas.microsoft.com/office/drawing/2015/10/21/chartex" xmlns:cx3="http://schemas.microsoft.com/office/drawing/2016/5/9/chartex" xmlns:cx4="http://schemas.microsoft.com/office/drawing/2016/5/10/chartex" xmlns:cx5="http://schemas.microsoft.com/office/drawing/2016/5/11/chartex" xmlns:cx6="http://schemas.microsoft.com/office/drawing/2016/5/12/chartex" xmlns:cx7="http://schemas.microsoft.com/office/drawing/2016/5/13/chartex" xmlns:cx8="http://schemas.microsoft.com/office/drawing/2016/5/14/chartex" xmlns:mc="http://schemas.openxmlformats.org/markup-compatibility/2006" xmlns:aink="http://schemas.microsoft.com/office/drawing/2016/ink" xmlns:am3d="http://schemas.microsoft.com/office/drawing/2017/model3d" xmlns:o="urn:schemas-microsoft-com:office:office" xmlns:r="http://schemas.openxmlformats.org/officeDocument/2006/relationships" xmlns:m="http://schemas.openxmlformats.org/officeDocument/2006/math" xmlns:v="urn:schemas-microsoft-com:vml" xmlns:wp14="http://schemas.microsoft.com/office/word/2010/wordprocessingDrawing" xmlns:wp="http://schemas.openxmlformats.org/drawingml/2006/wordprocessingDrawing" xmlns:w10="urn:schemas-microsoft-com:office:word" xmlns:w="http://schemas.openxmlformats.org/wordprocessingml/2006/main" xmlns:w14="http://schemas.microsoft.com/office/word/2010/wordml" xmlns:w15="http://schemas.microsoft.com/office/word/2012/wordml" xmlns:w16cid="http://schemas.microsoft.com/office/word/2016/wordml/cid" xmlns:w16se="http://schemas.microsoft.com/office/word/2015/wordml/symex" xmlns:wpg="http://schemas.microsoft.com/office/word/2010/wordprocessingGroup" xmlns:wpi="http://schemas.microsoft.com/office/word/2010/wordprocessingInk" xmlns:wne="http://schemas.microsoft.com/office/word/2006/wordml" xmlns:wps="http://schemas.microsoft.com/office/word/2010/wordprocessingShape" mc:Ignorable="w14 w15 w16se w16cid wp14">
+  <w:abstractNum w:abstractNumId="0" w15:restartNumberingAfterBreak="0">
     <w:nsid w:val="10095A54"/>
     <w:multiLevelType w:val="hybridMultilevel"/>
     <w:tmpl w:val="30383C4A"/>
@@ -3306,7 +4378,7 @@
       </w:rPr>
     </w:lvl>
   </w:abstractNum>
-  <w:abstractNum w:abstractNumId="1">
+  <w:abstractNum w:abstractNumId="1" w15:restartNumberingAfterBreak="0">
     <w:nsid w:val="11E35A59"/>
     <w:multiLevelType w:val="hybridMultilevel"/>
     <w:tmpl w:val="B6184B7C"/>
@@ -3392,7 +4464,7 @@
       </w:pPr>
     </w:lvl>
   </w:abstractNum>
-  <w:abstractNum w:abstractNumId="2">
+  <w:abstractNum w:abstractNumId="2" w15:restartNumberingAfterBreak="0">
     <w:nsid w:val="17E2643D"/>
     <w:multiLevelType w:val="hybridMultilevel"/>
     <w:tmpl w:val="9ED60E26"/>
@@ -3505,7 +4577,7 @@
       </w:rPr>
     </w:lvl>
   </w:abstractNum>
-  <w:abstractNum w:abstractNumId="3">
+  <w:abstractNum w:abstractNumId="3" w15:restartNumberingAfterBreak="0">
     <w:nsid w:val="19B32413"/>
     <w:multiLevelType w:val="hybridMultilevel"/>
     <w:tmpl w:val="C03A04FC"/>
@@ -3618,7 +4690,7 @@
       </w:rPr>
     </w:lvl>
   </w:abstractNum>
-  <w:abstractNum w:abstractNumId="4">
+  <w:abstractNum w:abstractNumId="4" w15:restartNumberingAfterBreak="0">
     <w:nsid w:val="30EC7A26"/>
     <w:multiLevelType w:val="hybridMultilevel"/>
     <w:tmpl w:val="C1FA1D68"/>
@@ -3731,7 +4803,7 @@
       </w:rPr>
     </w:lvl>
   </w:abstractNum>
-  <w:abstractNum w:abstractNumId="5">
+  <w:abstractNum w:abstractNumId="5" w15:restartNumberingAfterBreak="0">
     <w:nsid w:val="311535BC"/>
     <w:multiLevelType w:val="hybridMultilevel"/>
     <w:tmpl w:val="96A22A84"/>
@@ -3844,7 +4916,7 @@
       </w:rPr>
     </w:lvl>
   </w:abstractNum>
-  <w:abstractNum w:abstractNumId="6">
+  <w:abstractNum w:abstractNumId="6" w15:restartNumberingAfterBreak="0">
     <w:nsid w:val="32DD7787"/>
     <w:multiLevelType w:val="hybridMultilevel"/>
     <w:tmpl w:val="6DC80A50"/>
@@ -3957,7 +5029,7 @@
       </w:rPr>
     </w:lvl>
   </w:abstractNum>
-  <w:abstractNum w:abstractNumId="7">
+  <w:abstractNum w:abstractNumId="7" w15:restartNumberingAfterBreak="0">
     <w:nsid w:val="52E55616"/>
     <w:multiLevelType w:val="hybridMultilevel"/>
     <w:tmpl w:val="A50A1A08"/>
@@ -4070,7 +5142,7 @@
       </w:rPr>
     </w:lvl>
   </w:abstractNum>
-  <w:abstractNum w:abstractNumId="8">
+  <w:abstractNum w:abstractNumId="8" w15:restartNumberingAfterBreak="0">
     <w:nsid w:val="6EBF6ABF"/>
     <w:multiLevelType w:val="hybridMultilevel"/>
     <w:tmpl w:val="CE9010F6"/>
@@ -4183,7 +5255,7 @@
       </w:rPr>
     </w:lvl>
   </w:abstractNum>
-  <w:abstractNum w:abstractNumId="9">
+  <w:abstractNum w:abstractNumId="9" w15:restartNumberingAfterBreak="0">
     <w:nsid w:val="7D336071"/>
     <w:multiLevelType w:val="hybridMultilevel"/>
     <w:tmpl w:val="47B2EB98"/>
@@ -4330,7 +5402,7 @@
 </file>
 
 <file path=word/styles.xml><?xml version="1.0" encoding="utf-8"?>
-<w:styles xmlns:mc="http://schemas.openxmlformats.org/markup-compatibility/2006" xmlns:r="http://schemas.openxmlformats.org/officeDocument/2006/relationships" xmlns:w="http://schemas.openxmlformats.org/wordprocessingml/2006/main" xmlns:w14="http://schemas.microsoft.com/office/word/2010/wordml" xmlns:w15="http://schemas.microsoft.com/office/word/2012/wordml" mc:Ignorable="w14 w15">
+<w:styles xmlns:mc="http://schemas.openxmlformats.org/markup-compatibility/2006" xmlns:r="http://schemas.openxmlformats.org/officeDocument/2006/relationships" xmlns:w="http://schemas.openxmlformats.org/wordprocessingml/2006/main" xmlns:w14="http://schemas.microsoft.com/office/word/2010/wordml" xmlns:w15="http://schemas.microsoft.com/office/word/2012/wordml" xmlns:w16cid="http://schemas.microsoft.com/office/word/2016/wordml/cid" xmlns:w16se="http://schemas.microsoft.com/office/word/2015/wordml/symex" mc:Ignorable="w14 w15 w16se w16cid">
   <w:docDefaults>
     <w:rPrDefault>
       <w:rPr>
@@ -4346,7 +5418,7 @@
       </w:pPr>
     </w:pPrDefault>
   </w:docDefaults>
-  <w:latentStyles w:defLockedState="0" w:defUIPriority="99" w:defSemiHidden="0" w:defUnhideWhenUsed="0" w:defQFormat="0" w:count="382">
+  <w:latentStyles w:defLockedState="0" w:defUIPriority="99" w:defSemiHidden="0" w:defUnhideWhenUsed="0" w:defQFormat="0" w:count="375">
     <w:lsdException w:name="Normal" w:uiPriority="0" w:qFormat="1"/>
     <w:lsdException w:name="heading 1" w:uiPriority="9" w:qFormat="1"/>
     <w:lsdException w:name="heading 2" w:semiHidden="1" w:uiPriority="9" w:unhideWhenUsed="1" w:qFormat="1"/>
@@ -4503,15 +5575,6 @@
     <w:lsdException w:name="Balloon Text" w:semiHidden="1" w:unhideWhenUsed="1"/>
     <w:lsdException w:name="Table Grid" w:uiPriority="59"/>
     <w:lsdException w:name="Table Theme" w:semiHidden="1" w:unhideWhenUsed="1"/>
-    <w:lsdException w:name="Note Level 1" w:semiHidden="1" w:unhideWhenUsed="1"/>
-    <w:lsdException w:name="Note Level 2" w:semiHidden="1" w:unhideWhenUsed="1"/>
-    <w:lsdException w:name="Note Level 3" w:semiHidden="1" w:unhideWhenUsed="1"/>
-    <w:lsdException w:name="Note Level 4" w:semiHidden="1" w:unhideWhenUsed="1"/>
-    <w:lsdException w:name="Note Level 5" w:semiHidden="1" w:unhideWhenUsed="1"/>
-    <w:lsdException w:name="Note Level 6" w:semiHidden="1" w:unhideWhenUsed="1"/>
-    <w:lsdException w:name="Note Level 7" w:semiHidden="1" w:unhideWhenUsed="1"/>
-    <w:lsdException w:name="Note Level 8" w:semiHidden="1" w:unhideWhenUsed="1"/>
-    <w:lsdException w:name="Note Level 9" w:semiHidden="1" w:unhideWhenUsed="1"/>
     <w:lsdException w:name="Placeholder Text" w:semiHidden="1"/>
     <w:lsdException w:name="No Spacing" w:uiPriority="1" w:qFormat="1"/>
     <w:lsdException w:name="Light Shading" w:uiPriority="60"/>
@@ -4870,7 +5933,6 @@
       <w:spacing w:after="0" w:line="240" w:lineRule="auto"/>
     </w:pPr>
     <w:tblPr>
-      <w:tblInd w:w="0" w:type="dxa"/>
       <w:tblBorders>
         <w:top w:val="single" w:sz="4" w:space="0" w:color="auto"/>
         <w:left w:val="single" w:sz="4" w:space="0" w:color="auto"/>
@@ -4879,12 +5941,6 @@
         <w:insideH w:val="single" w:sz="4" w:space="0" w:color="auto"/>
         <w:insideV w:val="single" w:sz="4" w:space="0" w:color="auto"/>
       </w:tblBorders>
-      <w:tblCellMar>
-        <w:top w:w="0" w:type="dxa"/>
-        <w:left w:w="108" w:type="dxa"/>
-        <w:bottom w:w="0" w:type="dxa"/>
-        <w:right w:w="108" w:type="dxa"/>
-      </w:tblCellMar>
     </w:tblPr>
   </w:style>
   <w:style w:type="paragraph" w:styleId="BalloonText">
@@ -5229,7 +6285,7 @@
 </file>
 
 <file path=customXml/itemProps1.xml><?xml version="1.0" encoding="utf-8"?>
-<ds:datastoreItem xmlns:ds="http://schemas.openxmlformats.org/officeDocument/2006/customXml" ds:itemID="{68F5A7B2-B805-784D-A456-F27FD5165673}">
+<ds:datastoreItem xmlns:ds="http://schemas.openxmlformats.org/officeDocument/2006/customXml" ds:itemID="{5BA5AD51-B75E-7040-B642-E4D94694632F}">
   <ds:schemaRefs>
     <ds:schemaRef ds:uri="http://schemas.openxmlformats.org/officeDocument/2006/bibliography"/>
   </ds:schemaRefs>

</xml_diff>